<commit_message>
Deployed 689c5d2 with MkDocs version: 1.4.2
</commit_message>
<xml_diff>
--- a/ist659/syllabus-campus.docx
+++ b/ist659/syllabus-campus.docx
@@ -394,25 +394,13 @@
         <w:t xml:space="preserve"> </w:t>
       </w:r>
       <w:r>
-        <w:t xml:space="preserve">examines data structures, file organizations, concepts, and principles of database management systems(DBMS); as well as, data analysis,</w:t>
-      </w:r>
-      <w:r>
-        <w:t xml:space="preserve"> </w:t>
-      </w:r>
-      <w:r>
-        <w:t xml:space="preserve">database design, data modeling, database management and database</w:t>
-      </w:r>
-      <w:r>
-        <w:t xml:space="preserve"> </w:t>
-      </w:r>
-      <w:r>
-        <w:t xml:space="preserve">implementation. There is a specific emphasis on data analytics and learning to query data with Structured Query Language (SQL), query performance, data normalization; and database migration. This course provides hands-on experience in database design and implementation through assignments, lab exercises and course projects. This course also introduces advanced database concepts such as transaction management and concurrency</w:t>
-      </w:r>
-      <w:r>
-        <w:t xml:space="preserve"> </w:t>
-      </w:r>
-      <w:r>
-        <w:t xml:space="preserve">control, distributed databases, multi-tier client/server architectures,</w:t>
+        <w:t xml:space="preserve">examines data structures, file organizations, concepts, and principles of database management systems(DBMS); as well as, data analysis, database design, data modeling, database management and database</w:t>
+      </w:r>
+      <w:r>
+        <w:t xml:space="preserve"> </w:t>
+      </w:r>
+      <w:r>
+        <w:t xml:space="preserve">implementation. There is a specific emphasis on data analytics and learning to query data with Structured Query Language (SQL), query performance, data normalization; and database migration. This course provides hands-on experience in database design and implementation through assignments, lab exercises and course projects. This course also introduces advanced database concepts such as transaction management and concurrency control, distributed databases, multi-tier client/server architectures,</w:t>
       </w:r>
       <w:r>
         <w:t xml:space="preserve"> </w:t>

</xml_diff>

<commit_message>
Deployed 043e10a with MkDocs version: 1.4.2
</commit_message>
<xml_diff>
--- a/ist659/syllabus-campus.docx
+++ b/ist659/syllabus-campus.docx
@@ -2,13 +2,22 @@
 <file path=word/document.xml><?xml version="1.0" encoding="utf-8"?>
 <w:document xmlns:w="http://schemas.openxmlformats.org/wordprocessingml/2006/main" xmlns:m="http://schemas.openxmlformats.org/officeDocument/2006/math" xmlns:r="http://schemas.openxmlformats.org/officeDocument/2006/relationships" xmlns:o="urn:schemas-microsoft-com:office:office" xmlns:v="urn:schemas-microsoft-com:vml" xmlns:w10="urn:schemas-microsoft-com:office:word" xmlns:a="http://schemas.openxmlformats.org/drawingml/2006/main" xmlns:pic="http://schemas.openxmlformats.org/drawingml/2006/picture" xmlns:wp="http://schemas.openxmlformats.org/drawingml/2006/wordprocessingDrawing">
   <w:body>
-    <w:bookmarkStart w:id="50" w:name="X6ffdc2d73a17d58e893ebffb4742881883a8647"/>
+    <w:bookmarkStart w:id="51" w:name="X0c1c25f2320b4ef59cc02c75f4e32ce18ee6997"/>
     <w:p>
       <w:pPr>
         <w:pStyle w:val="Heading1"/>
       </w:pPr>
       <w:r>
-        <w:t xml:space="preserve">IST659 Data Administration Concepts and Database Management</w:t>
+        <w:t xml:space="preserve">IST659: Syracuse University Graduate Course Syllabus</w:t>
+      </w:r>
+    </w:p>
+    <w:bookmarkStart w:id="20" w:name="course-title"/>
+    <w:p>
+      <w:pPr>
+        <w:pStyle w:val="Heading2"/>
+      </w:pPr>
+      <w:r>
+        <w:t xml:space="preserve">Course Title</w:t>
       </w:r>
     </w:p>
     <w:p>
@@ -16,10 +25,11 @@
         <w:pStyle w:val="FirstParagraph"/>
       </w:pPr>
       <w:r>
-        <w:t xml:space="preserve">Syracuse University Graduate Course Syllabus</w:t>
-      </w:r>
-    </w:p>
-    <w:bookmarkStart w:id="41" w:name="course-information"/>
+        <w:t xml:space="preserve">IST659: Data Administration Concepts and Database Management</w:t>
+      </w:r>
+    </w:p>
+    <w:bookmarkEnd w:id="20"/>
+    <w:bookmarkStart w:id="42" w:name="course-information"/>
     <w:p>
       <w:pPr>
         <w:pStyle w:val="Heading2"/>
@@ -28,7 +38,7 @@
         <w:t xml:space="preserve">Course Information</w:t>
       </w:r>
     </w:p>
-    <w:bookmarkStart w:id="20" w:name="meeting-times"/>
+    <w:bookmarkStart w:id="21" w:name="meeting-times"/>
     <w:p>
       <w:pPr>
         <w:pStyle w:val="Heading3"/>
@@ -154,8 +164,8 @@
         </w:tc>
       </w:tr>
     </w:tbl>
-    <w:bookmarkEnd w:id="20"/>
-    <w:bookmarkStart w:id="21" w:name="instructor"/>
+    <w:bookmarkEnd w:id="21"/>
+    <w:bookmarkStart w:id="22" w:name="instructor"/>
     <w:p>
       <w:pPr>
         <w:pStyle w:val="Heading3"/>
@@ -355,8 +365,8 @@
         </w:tc>
       </w:tr>
     </w:tbl>
-    <w:bookmarkEnd w:id="21"/>
-    <w:bookmarkStart w:id="22" w:name="course-description"/>
+    <w:bookmarkEnd w:id="22"/>
+    <w:bookmarkStart w:id="23" w:name="course-description"/>
     <w:p>
       <w:pPr>
         <w:pStyle w:val="Heading3"/>
@@ -373,8 +383,8 @@
         <w:t xml:space="preserve">Definition, development, and management of databases for information systems. Data analysis techniques, data modeling, and schema design. Query languages and search specifications. Overview of file organization for databases. Data administration concepts and skills.</w:t>
       </w:r>
     </w:p>
-    <w:bookmarkEnd w:id="22"/>
-    <w:bookmarkStart w:id="23" w:name="additional-course-description"/>
+    <w:bookmarkEnd w:id="23"/>
+    <w:bookmarkStart w:id="24" w:name="additional-course-description"/>
     <w:p>
       <w:pPr>
         <w:pStyle w:val="Heading3"/>
@@ -415,8 +425,8 @@
         <w:t xml:space="preserve">advanced data query patterns for extract-transform-load.</w:t>
       </w:r>
     </w:p>
-    <w:bookmarkEnd w:id="23"/>
-    <w:bookmarkStart w:id="24" w:name="prerequisite-co-requisite"/>
+    <w:bookmarkEnd w:id="24"/>
+    <w:bookmarkStart w:id="25" w:name="prerequisite-co-requisite"/>
     <w:p>
       <w:pPr>
         <w:pStyle w:val="Heading3"/>
@@ -433,8 +443,8 @@
         <w:t xml:space="preserve">None</w:t>
       </w:r>
     </w:p>
-    <w:bookmarkEnd w:id="24"/>
-    <w:bookmarkStart w:id="25" w:name="audience"/>
+    <w:bookmarkEnd w:id="25"/>
+    <w:bookmarkStart w:id="26" w:name="audience"/>
     <w:p>
       <w:pPr>
         <w:pStyle w:val="Heading3"/>
@@ -451,8 +461,8 @@
         <w:t xml:space="preserve">This is an introductory course and requires no prior knowledge in the subject area.</w:t>
       </w:r>
     </w:p>
-    <w:bookmarkEnd w:id="25"/>
-    <w:bookmarkStart w:id="26" w:name="credits"/>
+    <w:bookmarkEnd w:id="26"/>
+    <w:bookmarkStart w:id="27" w:name="credits"/>
     <w:p>
       <w:pPr>
         <w:pStyle w:val="Heading3"/>
@@ -469,8 +479,8 @@
         <w:t xml:space="preserve">3</w:t>
       </w:r>
     </w:p>
-    <w:bookmarkEnd w:id="26"/>
-    <w:bookmarkStart w:id="27" w:name="learning-objectives"/>
+    <w:bookmarkEnd w:id="27"/>
+    <w:bookmarkStart w:id="28" w:name="learning-objectives"/>
     <w:p>
       <w:pPr>
         <w:pStyle w:val="Heading3"/>
@@ -559,8 +569,8 @@
         <w:t xml:space="preserve">- Critique the effectiveness of DBMS in computer information systems.</w:t>
       </w:r>
     </w:p>
-    <w:bookmarkEnd w:id="27"/>
-    <w:bookmarkStart w:id="28" w:name="course-fees-andor-costs"/>
+    <w:bookmarkEnd w:id="28"/>
+    <w:bookmarkStart w:id="29" w:name="course-fees-andor-costs"/>
     <w:p>
       <w:pPr>
         <w:pStyle w:val="Heading3"/>
@@ -577,8 +587,8 @@
         <w:t xml:space="preserve">None</w:t>
       </w:r>
     </w:p>
-    <w:bookmarkEnd w:id="28"/>
-    <w:bookmarkStart w:id="29" w:name="required-textbooks-and-supplies"/>
+    <w:bookmarkEnd w:id="29"/>
+    <w:bookmarkStart w:id="30" w:name="required-textbooks-and-supplies"/>
     <w:p>
       <w:pPr>
         <w:pStyle w:val="Heading3"/>
@@ -646,8 +656,8 @@
         <w:t xml:space="preserve">8GB RAM and 8GB free disk space.</w:t>
       </w:r>
     </w:p>
-    <w:bookmarkEnd w:id="29"/>
-    <w:bookmarkStart w:id="30" w:name="Xd58cbc2ce8f94b97f2ebf038f9ee05597683a1d"/>
+    <w:bookmarkEnd w:id="30"/>
+    <w:bookmarkStart w:id="31" w:name="Xd58cbc2ce8f94b97f2ebf038f9ee05597683a1d"/>
     <w:p>
       <w:pPr>
         <w:pStyle w:val="Heading3"/>
@@ -895,8 +905,8 @@
         <w:t xml:space="preserve">and asses your comfort level with the material.</w:t>
       </w:r>
     </w:p>
-    <w:bookmarkEnd w:id="30"/>
-    <w:bookmarkStart w:id="38" w:name="tools-we-may-use-in-this-course"/>
+    <w:bookmarkEnd w:id="31"/>
+    <w:bookmarkStart w:id="39" w:name="tools-we-may-use-in-this-course"/>
     <w:p>
       <w:pPr>
         <w:pStyle w:val="Heading3"/>
@@ -954,7 +964,7 @@
       <w:r>
         <w:t xml:space="preserve"> </w:t>
       </w:r>
-      <w:hyperlink r:id="rId31">
+      <w:hyperlink r:id="rId32">
         <w:r>
           <w:rPr>
             <w:rStyle w:val="Hyperlink"/>
@@ -1022,7 +1032,7 @@
       <w:r>
         <w:t xml:space="preserve"> </w:t>
       </w:r>
-      <w:hyperlink r:id="rId32">
+      <w:hyperlink r:id="rId33">
         <w:r>
           <w:rPr>
             <w:rStyle w:val="Hyperlink"/>
@@ -1039,7 +1049,7 @@
       <w:r>
         <w:t xml:space="preserve"> </w:t>
       </w:r>
-      <w:hyperlink r:id="rId33">
+      <w:hyperlink r:id="rId34">
         <w:r>
           <w:rPr>
             <w:rStyle w:val="Hyperlink"/>
@@ -1094,7 +1104,7 @@
       <w:r>
         <w:t xml:space="preserve"> </w:t>
       </w:r>
-      <w:hyperlink r:id="rId34">
+      <w:hyperlink r:id="rId35">
         <w:r>
           <w:rPr>
             <w:rStyle w:val="Hyperlink"/>
@@ -1150,7 +1160,7 @@
       <w:r>
         <w:t xml:space="preserve"> </w:t>
       </w:r>
-      <w:hyperlink r:id="rId35">
+      <w:hyperlink r:id="rId36">
         <w:r>
           <w:rPr>
             <w:rStyle w:val="Hyperlink"/>
@@ -1197,7 +1207,7 @@
       <w:r>
         <w:t xml:space="preserve"> </w:t>
       </w:r>
-      <w:hyperlink r:id="rId36">
+      <w:hyperlink r:id="rId37">
         <w:r>
           <w:rPr>
             <w:rStyle w:val="Hyperlink"/>
@@ -1259,7 +1269,7 @@
       <w:r>
         <w:t xml:space="preserve"> </w:t>
       </w:r>
-      <w:hyperlink r:id="rId37">
+      <w:hyperlink r:id="rId38">
         <w:r>
           <w:rPr>
             <w:rStyle w:val="Hyperlink"/>
@@ -1286,8 +1296,8 @@
         <w:t xml:space="preserve">this as part of the first problem set.</w:t>
       </w:r>
     </w:p>
-    <w:bookmarkEnd w:id="38"/>
-    <w:bookmarkStart w:id="40" w:name="special-considerations"/>
+    <w:bookmarkEnd w:id="39"/>
+    <w:bookmarkStart w:id="41" w:name="special-considerations"/>
     <w:p>
       <w:pPr>
         <w:pStyle w:val="Heading3"/>
@@ -1296,7 +1306,7 @@
         <w:t xml:space="preserve">Special Considerations</w:t>
       </w:r>
     </w:p>
-    <w:bookmarkStart w:id="39" w:name="class-materials-and-recordings"/>
+    <w:bookmarkStart w:id="40" w:name="class-materials-and-recordings"/>
     <w:p>
       <w:pPr>
         <w:pStyle w:val="Heading4"/>
@@ -1349,10 +1359,10 @@
         <w:t xml:space="preserve">the student code of conduct.</w:t>
       </w:r>
     </w:p>
-    <w:bookmarkEnd w:id="39"/>
     <w:bookmarkEnd w:id="40"/>
     <w:bookmarkEnd w:id="41"/>
-    <w:bookmarkStart w:id="45" w:name="academic-expectations"/>
+    <w:bookmarkEnd w:id="42"/>
+    <w:bookmarkStart w:id="46" w:name="academic-expectations"/>
     <w:p>
       <w:pPr>
         <w:pStyle w:val="Heading2"/>
@@ -1361,7 +1371,7 @@
         <w:t xml:space="preserve">Academic Expectations</w:t>
       </w:r>
     </w:p>
-    <w:bookmarkStart w:id="42" w:name="requirements"/>
+    <w:bookmarkStart w:id="43" w:name="requirements"/>
     <w:p>
       <w:pPr>
         <w:pStyle w:val="Heading3"/>
@@ -2334,8 +2344,8 @@
         <w:t xml:space="preserve">the course?</w:t>
       </w:r>
     </w:p>
-    <w:bookmarkEnd w:id="42"/>
-    <w:bookmarkStart w:id="43" w:name="grading"/>
+    <w:bookmarkEnd w:id="43"/>
+    <w:bookmarkStart w:id="44" w:name="grading"/>
     <w:p>
       <w:pPr>
         <w:pStyle w:val="Heading3"/>
@@ -2684,8 +2694,8 @@
         </w:tc>
       </w:tr>
     </w:tbl>
-    <w:bookmarkEnd w:id="43"/>
-    <w:bookmarkStart w:id="44" w:name="grading-scale"/>
+    <w:bookmarkEnd w:id="44"/>
+    <w:bookmarkStart w:id="45" w:name="grading-scale"/>
     <w:p>
       <w:pPr>
         <w:pStyle w:val="Heading3"/>
@@ -3207,9 +3217,9 @@
         </w:tc>
       </w:tr>
     </w:tbl>
-    <w:bookmarkEnd w:id="44"/>
     <w:bookmarkEnd w:id="45"/>
-    <w:bookmarkStart w:id="47" w:name="other-course-policies"/>
+    <w:bookmarkEnd w:id="46"/>
+    <w:bookmarkStart w:id="48" w:name="other-course-policies"/>
     <w:p>
       <w:pPr>
         <w:pStyle w:val="Heading2"/>
@@ -3263,7 +3273,7 @@
         <w:t xml:space="preserve">ask.</w:t>
       </w:r>
     </w:p>
-    <w:bookmarkStart w:id="46" w:name="academic-integrity"/>
+    <w:bookmarkStart w:id="47" w:name="academic-integrity"/>
     <w:p>
       <w:pPr>
         <w:pStyle w:val="Heading3"/>
@@ -3402,9 +3412,9 @@
         <w:t xml:space="preserve">office. Proposed grade sanction is F in the course.</w:t>
       </w:r>
     </w:p>
-    <w:bookmarkEnd w:id="46"/>
     <w:bookmarkEnd w:id="47"/>
-    <w:bookmarkStart w:id="49" w:name="course-calendar"/>
+    <w:bookmarkEnd w:id="48"/>
+    <w:bookmarkStart w:id="50" w:name="course-calendar"/>
     <w:p>
       <w:pPr>
         <w:pStyle w:val="Heading2"/>
@@ -3413,7 +3423,7 @@
         <w:t xml:space="preserve">Course Calendar</w:t>
       </w:r>
     </w:p>
-    <w:bookmarkStart w:id="48" w:name="course-schedule"/>
+    <w:bookmarkStart w:id="49" w:name="course-schedule"/>
     <w:p>
       <w:pPr>
         <w:pStyle w:val="Heading3"/>
@@ -4278,9 +4288,9 @@
         </w:tc>
       </w:tr>
     </w:tbl>
-    <w:bookmarkEnd w:id="48"/>
     <w:bookmarkEnd w:id="49"/>
     <w:bookmarkEnd w:id="50"/>
+    <w:bookmarkEnd w:id="51"/>
     <w:sectPr/>
   </w:body>
 </w:document>

</xml_diff>

<commit_message>
Deployed ff95a55 with MkDocs version: 1.6.0
</commit_message>
<xml_diff>
--- a/ist659/syllabus-campus.docx
+++ b/ist659/syllabus-campus.docx
@@ -52,7 +52,6 @@
         <w:tblStyle w:val="Table"/>
         <w:tblW w:type="auto" w:w="0"/>
         <w:tblLook w:firstRow="1" w:lastRow="0" w:firstColumn="0" w:lastColumn="0" w:noHBand="0" w:noVBand="0" w:val="0020"/>
-        <w:jc w:val="start"/>
       </w:tblPr>
       <w:tblGrid>
         <w:gridCol w:w="1980"/>
@@ -62,14 +61,13 @@
       </w:tblGrid>
       <w:tr>
         <w:trPr>
-          <w:tblHeader w:val="true"/>
+          <w:tblHeader w:val="on"/>
         </w:trPr>
         <w:tc>
           <w:tcPr/>
           <w:p>
             <w:pPr>
               <w:pStyle w:val="Compact"/>
-              <w:jc w:val="left"/>
             </w:pPr>
             <w:r>
               <w:t xml:space="preserve">Section</w:t>
@@ -81,7 +79,6 @@
           <w:p>
             <w:pPr>
               <w:pStyle w:val="Compact"/>
-              <w:jc w:val="left"/>
             </w:pPr>
             <w:r>
               <w:t xml:space="preserve">Day</w:t>
@@ -93,7 +90,6 @@
           <w:p>
             <w:pPr>
               <w:pStyle w:val="Compact"/>
-              <w:jc w:val="left"/>
             </w:pPr>
             <w:r>
               <w:t xml:space="preserve">Time</w:t>
@@ -105,7 +101,6 @@
           <w:p>
             <w:pPr>
               <w:pStyle w:val="Compact"/>
-              <w:jc w:val="left"/>
             </w:pPr>
             <w:r>
               <w:t xml:space="preserve">Location</w:t>
@@ -119,7 +114,6 @@
           <w:p>
             <w:pPr>
               <w:pStyle w:val="Compact"/>
-              <w:jc w:val="left"/>
             </w:pPr>
             <w:r>
               <w:t xml:space="preserve">TBD</w:t>
@@ -131,7 +125,6 @@
           <w:p>
             <w:pPr>
               <w:pStyle w:val="Compact"/>
-              <w:jc w:val="left"/>
             </w:pPr>
             <w:r>
               <w:t xml:space="preserve">TBD</w:t>
@@ -143,7 +136,6 @@
           <w:p>
             <w:pPr>
               <w:pStyle w:val="Compact"/>
-              <w:jc w:val="left"/>
             </w:pPr>
             <w:r>
               <w:t xml:space="preserve">TBD</w:t>
@@ -155,7 +147,6 @@
           <w:p>
             <w:pPr>
               <w:pStyle w:val="Compact"/>
-              <w:jc w:val="left"/>
             </w:pPr>
             <w:r>
               <w:t xml:space="preserve">TBD</w:t>
@@ -179,7 +170,6 @@
         <w:tblStyle w:val="Table"/>
         <w:tblW w:type="auto" w:w="0"/>
         <w:tblLook w:firstRow="1" w:lastRow="0" w:firstColumn="0" w:lastColumn="0" w:noHBand="0" w:noVBand="0" w:val="0020"/>
-        <w:jc w:val="start"/>
       </w:tblPr>
       <w:tblGrid>
         <w:gridCol w:w="3960"/>
@@ -187,14 +177,13 @@
       </w:tblGrid>
       <w:tr>
         <w:trPr>
-          <w:tblHeader w:val="true"/>
+          <w:tblHeader w:val="on"/>
         </w:trPr>
         <w:tc>
           <w:tcPr/>
           <w:p>
             <w:pPr>
               <w:pStyle w:val="Compact"/>
-              <w:jc w:val="left"/>
             </w:pPr>
             <w:r>
               <w:t xml:space="preserve">Key</w:t>
@@ -206,7 +195,6 @@
           <w:p>
             <w:pPr>
               <w:pStyle w:val="Compact"/>
-              <w:jc w:val="left"/>
             </w:pPr>
             <w:r>
               <w:t xml:space="preserve">Value</w:t>
@@ -220,12 +208,11 @@
           <w:p>
             <w:pPr>
               <w:pStyle w:val="Compact"/>
-              <w:jc w:val="left"/>
             </w:pPr>
             <w:r>
               <w:rPr>
+                <w:b/>
                 <w:bCs/>
-                <w:b/>
               </w:rPr>
               <w:t xml:space="preserve">Name</w:t>
             </w:r>
@@ -236,7 +223,6 @@
           <w:p>
             <w:pPr>
               <w:pStyle w:val="Compact"/>
-              <w:jc w:val="left"/>
             </w:pPr>
             <w:r>
               <w:t xml:space="preserve">Your Name</w:t>
@@ -250,12 +236,11 @@
           <w:p>
             <w:pPr>
               <w:pStyle w:val="Compact"/>
-              <w:jc w:val="left"/>
             </w:pPr>
             <w:r>
               <w:rPr>
+                <w:b/>
                 <w:bCs/>
-                <w:b/>
               </w:rPr>
               <w:t xml:space="preserve">Title</w:t>
             </w:r>
@@ -266,7 +251,6 @@
           <w:p>
             <w:pPr>
               <w:pStyle w:val="Compact"/>
-              <w:jc w:val="left"/>
             </w:pPr>
             <w:r>
               <w:t xml:space="preserve">Your Title</w:t>
@@ -280,12 +264,11 @@
           <w:p>
             <w:pPr>
               <w:pStyle w:val="Compact"/>
-              <w:jc w:val="left"/>
             </w:pPr>
             <w:r>
               <w:rPr>
+                <w:b/>
                 <w:bCs/>
-                <w:b/>
               </w:rPr>
               <w:t xml:space="preserve">Office</w:t>
             </w:r>
@@ -296,7 +279,6 @@
           <w:p>
             <w:pPr>
               <w:pStyle w:val="Compact"/>
-              <w:jc w:val="left"/>
             </w:pPr>
             <w:r>
               <w:t xml:space="preserve">Your Office</w:t>
@@ -310,12 +292,11 @@
           <w:p>
             <w:pPr>
               <w:pStyle w:val="Compact"/>
-              <w:jc w:val="left"/>
             </w:pPr>
             <w:r>
               <w:rPr>
+                <w:b/>
                 <w:bCs/>
-                <w:b/>
               </w:rPr>
               <w:t xml:space="preserve">Email</w:t>
             </w:r>
@@ -326,7 +307,6 @@
           <w:p>
             <w:pPr>
               <w:pStyle w:val="Compact"/>
-              <w:jc w:val="left"/>
             </w:pPr>
             <w:r>
               <w:t xml:space="preserve">Your Email</w:t>
@@ -340,12 +320,11 @@
           <w:p>
             <w:pPr>
               <w:pStyle w:val="Compact"/>
-              <w:jc w:val="left"/>
             </w:pPr>
             <w:r>
               <w:rPr>
+                <w:b/>
                 <w:bCs/>
-                <w:b/>
               </w:rPr>
               <w:t xml:space="preserve">Office Hours</w:t>
             </w:r>
@@ -356,7 +335,6 @@
           <w:p>
             <w:pPr>
               <w:pStyle w:val="Compact"/>
-              <w:jc w:val="left"/>
             </w:pPr>
             <w:r>
               <w:t xml:space="preserve">Your Office Hours</w:t>
@@ -606,8 +584,8 @@
       </w:pPr>
       <w:r>
         <w:rPr>
+          <w:b/>
           <w:bCs/>
-          <w:b/>
         </w:rPr>
         <w:t xml:space="preserve">Applied Database Management</w:t>
       </w:r>
@@ -701,8 +679,8 @@
       </w:pPr>
       <w:r>
         <w:rPr>
+          <w:b/>
           <w:bCs/>
-          <w:b/>
         </w:rPr>
         <w:t xml:space="preserve">Coursework Before Class</w:t>
       </w:r>
@@ -788,8 +766,8 @@
       </w:r>
       <w:r>
         <w:rPr>
+          <w:b/>
           <w:bCs/>
-          <w:b/>
         </w:rPr>
         <w:t xml:space="preserve">In-Class session</w:t>
       </w:r>
@@ -851,8 +829,8 @@
       </w:pPr>
       <w:r>
         <w:rPr>
+          <w:b/>
           <w:bCs/>
-          <w:b/>
         </w:rPr>
         <w:t xml:space="preserve">After Class</w:t>
       </w:r>
@@ -938,8 +916,8 @@
       </w:pPr>
       <w:r>
         <w:rPr>
+          <w:b/>
           <w:bCs/>
-          <w:b/>
         </w:rPr>
         <w:t xml:space="preserve">Zoom.</w:t>
       </w:r>
@@ -982,8 +960,8 @@
       </w:pPr>
       <w:r>
         <w:rPr>
+          <w:b/>
           <w:bCs/>
-          <w:b/>
         </w:rPr>
         <w:t xml:space="preserve">Microsoft Teams.</w:t>
       </w:r>
@@ -1053,8 +1031,8 @@
         <w:r>
           <w:rPr>
             <w:rStyle w:val="Hyperlink"/>
+            <w:i/>
             <w:iCs/>
-            <w:i/>
           </w:rPr>
           <w:t xml:space="preserve">netid@syr.edu</w:t>
         </w:r>
@@ -1081,8 +1059,8 @@
       </w:pPr>
       <w:r>
         <w:rPr>
+          <w:b/>
           <w:bCs/>
-          <w:b/>
         </w:rPr>
         <w:t xml:space="preserve">Google Docs</w:t>
       </w:r>
@@ -1125,8 +1103,8 @@
       </w:pPr>
       <w:r>
         <w:rPr>
+          <w:b/>
           <w:bCs/>
-          <w:b/>
         </w:rPr>
         <w:t xml:space="preserve">Docker</w:t>
       </w:r>
@@ -1178,8 +1156,8 @@
       </w:pPr>
       <w:r>
         <w:rPr>
+          <w:b/>
           <w:bCs/>
-          <w:b/>
         </w:rPr>
         <w:t xml:space="preserve">Azure Data Studio</w:t>
       </w:r>
@@ -1225,8 +1203,8 @@
       </w:pPr>
       <w:r>
         <w:rPr>
+          <w:b/>
           <w:bCs/>
-          <w:b/>
         </w:rPr>
         <w:t xml:space="preserve">Learn Databases.</w:t>
       </w:r>
@@ -1397,8 +1375,8 @@
       </w:pPr>
       <w:r>
         <w:rPr>
+          <w:b/>
           <w:bCs/>
-          <w:b/>
         </w:rPr>
         <w:t xml:space="preserve">Complete asynchronous coursework.</w:t>
       </w:r>
@@ -1423,189 +1401,189 @@
     </w:p>
     <w:p>
       <w:pPr>
+        <w:pStyle w:val="Compact"/>
         <w:numPr>
           <w:ilvl w:val="1"/>
           <w:numId w:val="1005"/>
         </w:numPr>
+      </w:pPr>
+      <w:r>
+        <w:t xml:space="preserve">Participation in the assigned reading and video coursework is</w:t>
+      </w:r>
+      <w:r>
+        <w:t xml:space="preserve"> </w:t>
+      </w:r>
+      <w:r>
+        <w:t xml:space="preserve">required and will be measured through analytics tools provided</w:t>
+      </w:r>
+      <w:r>
+        <w:t xml:space="preserve"> </w:t>
+      </w:r>
+      <w:r>
+        <w:t xml:space="preserve">by the LMS and the textbook.</w:t>
+      </w:r>
+      <w:r>
+        <w:br/>
+      </w:r>
+    </w:p>
+    <w:p>
+      <w:pPr>
         <w:pStyle w:val="Compact"/>
-      </w:pPr>
-      <w:r>
-        <w:t xml:space="preserve">Participation in the assigned reading and video coursework is</w:t>
-      </w:r>
-      <w:r>
-        <w:t xml:space="preserve"> </w:t>
-      </w:r>
-      <w:r>
-        <w:t xml:space="preserve">required and will be measured through analytics tools provided</w:t>
-      </w:r>
-      <w:r>
-        <w:t xml:space="preserve"> </w:t>
-      </w:r>
-      <w:r>
-        <w:t xml:space="preserve">by the LMS and the textbook.</w:t>
-      </w:r>
-      <w:r>
-        <w:br/>
-      </w:r>
-    </w:p>
-    <w:p>
-      <w:pPr>
         <w:numPr>
           <w:ilvl w:val="1"/>
           <w:numId w:val="1005"/>
         </w:numPr>
+      </w:pPr>
+      <w:r>
+        <w:t xml:space="preserve">Attendance is required and there are no excused absences other</w:t>
+      </w:r>
+      <w:r>
+        <w:t xml:space="preserve"> </w:t>
+      </w:r>
+      <w:r>
+        <w:t xml:space="preserve">than medical illness documented by the university. You must be</w:t>
+      </w:r>
+      <w:r>
+        <w:t xml:space="preserve"> </w:t>
+      </w:r>
+      <w:r>
+        <w:t xml:space="preserve">present to participate!</w:t>
+      </w:r>
+      <w:r>
+        <w:br/>
+      </w:r>
+    </w:p>
+    <w:p>
+      <w:pPr>
         <w:pStyle w:val="Compact"/>
-      </w:pPr>
-      <w:r>
-        <w:t xml:space="preserve">Attendance is required and there are no excused absences other</w:t>
-      </w:r>
-      <w:r>
-        <w:t xml:space="preserve"> </w:t>
-      </w:r>
-      <w:r>
-        <w:t xml:space="preserve">than medical illness documented by the university. You must be</w:t>
-      </w:r>
-      <w:r>
-        <w:t xml:space="preserve"> </w:t>
-      </w:r>
-      <w:r>
-        <w:t xml:space="preserve">present to participate!</w:t>
-      </w:r>
-      <w:r>
-        <w:br/>
-      </w:r>
-    </w:p>
-    <w:p>
-      <w:pPr>
         <w:numPr>
           <w:ilvl w:val="1"/>
           <w:numId w:val="1005"/>
         </w:numPr>
+      </w:pPr>
+      <w:r>
+        <w:t xml:space="preserve">While in attendance you are expected to be engaged, an active</w:t>
+      </w:r>
+      <w:r>
+        <w:t xml:space="preserve"> </w:t>
+      </w:r>
+      <w:r>
+        <w:t xml:space="preserve">participant in class. You should be prepared to ask and answer</w:t>
+      </w:r>
+      <w:r>
+        <w:t xml:space="preserve"> </w:t>
+      </w:r>
+      <w:r>
+        <w:t xml:space="preserve">questions to the best of your ability when called upon.</w:t>
+      </w:r>
+      <w:r>
+        <w:br/>
+      </w:r>
+    </w:p>
+    <w:p>
+      <w:pPr>
         <w:pStyle w:val="Compact"/>
-      </w:pPr>
-      <w:r>
-        <w:t xml:space="preserve">While in attendance you are expected to be engaged, an active</w:t>
-      </w:r>
-      <w:r>
-        <w:t xml:space="preserve"> </w:t>
-      </w:r>
-      <w:r>
-        <w:t xml:space="preserve">participant in class. You should be prepared to ask and answer</w:t>
-      </w:r>
-      <w:r>
-        <w:t xml:space="preserve"> </w:t>
-      </w:r>
-      <w:r>
-        <w:t xml:space="preserve">questions to the best of your ability when called upon.</w:t>
-      </w:r>
-      <w:r>
-        <w:br/>
-      </w:r>
-    </w:p>
-    <w:p>
-      <w:pPr>
         <w:numPr>
           <w:ilvl w:val="1"/>
           <w:numId w:val="1005"/>
         </w:numPr>
+      </w:pPr>
+      <w:r>
+        <w:t xml:space="preserve">In some classes an ungraded pop-quiz or other type of diagnostic</w:t>
+      </w:r>
+      <w:r>
+        <w:t xml:space="preserve"> </w:t>
+      </w:r>
+      <w:r>
+        <w:t xml:space="preserve">instrument will measure your comprehension of coursework and</w:t>
+      </w:r>
+      <w:r>
+        <w:t xml:space="preserve"> </w:t>
+      </w:r>
+      <w:r>
+        <w:t xml:space="preserve">passing will count as your participation grade for that week.</w:t>
+      </w:r>
+      <w:r>
+        <w:br/>
+      </w:r>
+    </w:p>
+    <w:p>
+      <w:pPr>
         <w:pStyle w:val="Compact"/>
-      </w:pPr>
-      <w:r>
-        <w:t xml:space="preserve">In some classes an ungraded pop-quiz or other type of diagnostic</w:t>
-      </w:r>
-      <w:r>
-        <w:t xml:space="preserve"> </w:t>
-      </w:r>
-      <w:r>
-        <w:t xml:space="preserve">instrument will measure your comprehension of coursework and</w:t>
-      </w:r>
-      <w:r>
-        <w:t xml:space="preserve"> </w:t>
-      </w:r>
-      <w:r>
-        <w:t xml:space="preserve">passing will count as your participation grade for that week.</w:t>
-      </w:r>
-      <w:r>
-        <w:br/>
-      </w:r>
-    </w:p>
-    <w:p>
-      <w:pPr>
         <w:numPr>
           <w:ilvl w:val="1"/>
           <w:numId w:val="1005"/>
         </w:numPr>
+      </w:pPr>
+      <w:r>
+        <w:t xml:space="preserve">Reading and Video lectures must be completed by 11:59 PM Eastern</w:t>
+      </w:r>
+      <w:r>
+        <w:t xml:space="preserve"> </w:t>
+      </w:r>
+      <w:r>
+        <w:t xml:space="preserve">time 1 day before our class meeting.</w:t>
+      </w:r>
+      <w:r>
+        <w:br/>
+      </w:r>
+    </w:p>
+    <w:p>
+      <w:pPr>
         <w:pStyle w:val="Compact"/>
-      </w:pPr>
-      <w:r>
-        <w:t xml:space="preserve">Reading and Video lectures must be completed by 11:59 PM Eastern</w:t>
-      </w:r>
-      <w:r>
-        <w:t xml:space="preserve"> </w:t>
-      </w:r>
-      <w:r>
-        <w:t xml:space="preserve">time 1 day before our class meeting.</w:t>
-      </w:r>
-      <w:r>
-        <w:br/>
-      </w:r>
-    </w:p>
-    <w:p>
-      <w:pPr>
         <w:numPr>
           <w:ilvl w:val="1"/>
           <w:numId w:val="1005"/>
         </w:numPr>
-        <w:pStyle w:val="Compact"/>
       </w:pPr>
       <w:r>
         <w:rPr>
+          <w:b/>
           <w:bCs/>
-          <w:b/>
         </w:rPr>
         <w:t xml:space="preserve">Reading, participation and coursework are not graded but do</w:t>
       </w:r>
       <w:r>
         <w:rPr>
+          <w:b/>
           <w:bCs/>
+        </w:rPr>
+        <w:t xml:space="preserve"> </w:t>
+      </w:r>
+      <w:r>
+        <w:rPr>
           <w:b/>
-        </w:rPr>
-        <w:t xml:space="preserve"> </w:t>
-      </w:r>
-      <w:r>
-        <w:rPr>
           <w:bCs/>
-          <w:b/>
         </w:rPr>
         <w:t xml:space="preserve">impact your grade.</w:t>
       </w:r>
     </w:p>
     <w:p>
       <w:pPr>
+        <w:pStyle w:val="Compact"/>
         <w:numPr>
           <w:ilvl w:val="2"/>
           <w:numId w:val="1006"/>
         </w:numPr>
-        <w:pStyle w:val="Compact"/>
       </w:pPr>
       <w:r>
         <w:rPr>
+          <w:b/>
           <w:bCs/>
-          <w:b/>
         </w:rPr>
         <w:t xml:space="preserve">Unprepared for 2 units of the course: decrease your final</w:t>
       </w:r>
       <w:r>
         <w:rPr>
+          <w:b/>
           <w:bCs/>
+        </w:rPr>
+        <w:t xml:space="preserve"> </w:t>
+      </w:r>
+      <w:r>
+        <w:rPr>
           <w:b/>
-        </w:rPr>
-        <w:t xml:space="preserve"> </w:t>
-      </w:r>
-      <w:r>
-        <w:rPr>
           <w:bCs/>
-          <w:b/>
         </w:rPr>
         <w:t xml:space="preserve">grade by one Registrar Grade. (For example, A to A-)</w:t>
       </w:r>
@@ -1615,30 +1593,30 @@
     </w:p>
     <w:p>
       <w:pPr>
+        <w:pStyle w:val="Compact"/>
         <w:numPr>
           <w:ilvl w:val="2"/>
           <w:numId w:val="1006"/>
         </w:numPr>
-        <w:pStyle w:val="Compact"/>
       </w:pPr>
       <w:r>
         <w:rPr>
+          <w:b/>
           <w:bCs/>
-          <w:b/>
         </w:rPr>
         <w:t xml:space="preserve">For 4 or more units of the course: decrease your final</w:t>
       </w:r>
       <w:r>
         <w:rPr>
+          <w:b/>
           <w:bCs/>
+        </w:rPr>
+        <w:t xml:space="preserve"> </w:t>
+      </w:r>
+      <w:r>
+        <w:rPr>
           <w:b/>
-        </w:rPr>
-        <w:t xml:space="preserve"> </w:t>
-      </w:r>
-      <w:r>
-        <w:rPr>
           <w:bCs/>
-          <w:b/>
         </w:rPr>
         <w:t xml:space="preserve">grade one complete letter: B+ to C+ for example.</w:t>
       </w:r>
@@ -1648,16 +1626,16 @@
     </w:p>
     <w:p>
       <w:pPr>
+        <w:pStyle w:val="Compact"/>
         <w:numPr>
           <w:ilvl w:val="2"/>
           <w:numId w:val="1006"/>
         </w:numPr>
-        <w:pStyle w:val="Compact"/>
       </w:pPr>
       <w:r>
         <w:rPr>
+          <w:b/>
           <w:bCs/>
-          <w:b/>
         </w:rPr>
         <w:t xml:space="preserve">You will be notified when you reach these thresholds.</w:t>
       </w:r>
@@ -1666,13 +1644,13 @@
       <w:pPr>
         <w:numPr>
           <w:ilvl w:val="0"/>
-          <w:numId w:val="1004"/>
+          <w:numId w:val="1006"/>
         </w:numPr>
       </w:pPr>
       <w:r>
         <w:rPr>
+          <w:b/>
           <w:bCs/>
-          <w:b/>
         </w:rPr>
         <w:t xml:space="preserve">Complete Quizzes</w:t>
       </w:r>
@@ -1694,65 +1672,65 @@
     </w:p>
     <w:p>
       <w:pPr>
+        <w:pStyle w:val="Compact"/>
         <w:numPr>
           <w:ilvl w:val="1"/>
           <w:numId w:val="1007"/>
         </w:numPr>
+      </w:pPr>
+      <w:r>
+        <w:t xml:space="preserve">You will get one attempt at the quiz and your attempt must be</w:t>
+      </w:r>
+      <w:r>
+        <w:t xml:space="preserve"> </w:t>
+      </w:r>
+      <w:r>
+        <w:t xml:space="preserve">complete before your class meeting.</w:t>
+      </w:r>
+    </w:p>
+    <w:p>
+      <w:pPr>
         <w:pStyle w:val="Compact"/>
-      </w:pPr>
-      <w:r>
-        <w:t xml:space="preserve">You will get one attempt at the quiz and your attempt must be</w:t>
-      </w:r>
-      <w:r>
-        <w:t xml:space="preserve"> </w:t>
-      </w:r>
-      <w:r>
-        <w:t xml:space="preserve">complete before your class meeting.</w:t>
-      </w:r>
-    </w:p>
-    <w:p>
-      <w:pPr>
         <w:numPr>
           <w:ilvl w:val="1"/>
           <w:numId w:val="1007"/>
         </w:numPr>
+      </w:pPr>
+      <w:r>
+        <w:t xml:space="preserve">Quizzes consist of multiple choice and/or short answer</w:t>
+      </w:r>
+      <w:r>
+        <w:t xml:space="preserve"> </w:t>
+      </w:r>
+      <w:r>
+        <w:t xml:space="preserve">questions.</w:t>
+      </w:r>
+      <w:r>
+        <w:br/>
+      </w:r>
+    </w:p>
+    <w:p>
+      <w:pPr>
         <w:pStyle w:val="Compact"/>
-      </w:pPr>
-      <w:r>
-        <w:t xml:space="preserve">Quizzes consist of multiple choice and/or short answer</w:t>
-      </w:r>
-      <w:r>
-        <w:t xml:space="preserve"> </w:t>
-      </w:r>
-      <w:r>
-        <w:t xml:space="preserve">questions.</w:t>
-      </w:r>
-      <w:r>
-        <w:br/>
-      </w:r>
-    </w:p>
-    <w:p>
-      <w:pPr>
         <w:numPr>
           <w:ilvl w:val="1"/>
           <w:numId w:val="1007"/>
         </w:numPr>
+      </w:pPr>
+      <w:r>
+        <w:t xml:space="preserve">Quizzes individual effort.</w:t>
+      </w:r>
+      <w:r>
+        <w:br/>
+      </w:r>
+    </w:p>
+    <w:p>
+      <w:pPr>
         <w:pStyle w:val="Compact"/>
-      </w:pPr>
-      <w:r>
-        <w:t xml:space="preserve">Quizzes individual effort.</w:t>
-      </w:r>
-      <w:r>
-        <w:br/>
-      </w:r>
-    </w:p>
-    <w:p>
-      <w:pPr>
         <w:numPr>
           <w:ilvl w:val="1"/>
           <w:numId w:val="1007"/>
         </w:numPr>
-        <w:pStyle w:val="Compact"/>
       </w:pPr>
       <w:r>
         <w:t xml:space="preserve">You must complete the quiz on its due date and there are no make</w:t>
@@ -1768,13 +1746,13 @@
       <w:pPr>
         <w:numPr>
           <w:ilvl w:val="0"/>
-          <w:numId w:val="1004"/>
+          <w:numId w:val="1007"/>
         </w:numPr>
       </w:pPr>
       <w:r>
         <w:rPr>
+          <w:b/>
           <w:bCs/>
-          <w:b/>
         </w:rPr>
         <w:t xml:space="preserve">Complete Homework Problem Sets</w:t>
       </w:r>
@@ -1826,98 +1804,98 @@
     </w:p>
     <w:p>
       <w:pPr>
+        <w:pStyle w:val="Compact"/>
         <w:numPr>
           <w:ilvl w:val="1"/>
           <w:numId w:val="1008"/>
         </w:numPr>
+      </w:pPr>
+      <w:r>
+        <w:t xml:space="preserve">High Pass (10 points) the assignment is complete and correct</w:t>
+      </w:r>
+      <w:r>
+        <w:t xml:space="preserve"> </w:t>
+      </w:r>
+      <w:r>
+        <w:t xml:space="preserve">with very minor errors, and student contributes to homework</w:t>
+      </w:r>
+      <w:r>
+        <w:t xml:space="preserve"> </w:t>
+      </w:r>
+      <w:r>
+        <w:t xml:space="preserve">discussion in class and a reflection on your learning for that</w:t>
+      </w:r>
+      <w:r>
+        <w:t xml:space="preserve"> </w:t>
+      </w:r>
+      <w:r>
+        <w:t xml:space="preserve">week.</w:t>
+      </w:r>
+      <w:r>
+        <w:br/>
+      </w:r>
+    </w:p>
+    <w:p>
+      <w:pPr>
         <w:pStyle w:val="Compact"/>
-      </w:pPr>
-      <w:r>
-        <w:t xml:space="preserve">High Pass (10 points) the assignment is complete and correct</w:t>
-      </w:r>
-      <w:r>
-        <w:t xml:space="preserve"> </w:t>
-      </w:r>
-      <w:r>
-        <w:t xml:space="preserve">with very minor errors, and student contributes to homework</w:t>
-      </w:r>
-      <w:r>
-        <w:t xml:space="preserve"> </w:t>
-      </w:r>
-      <w:r>
-        <w:t xml:space="preserve">discussion in class and a reflection on your learning for that</w:t>
-      </w:r>
-      <w:r>
-        <w:t xml:space="preserve"> </w:t>
-      </w:r>
-      <w:r>
-        <w:t xml:space="preserve">week.</w:t>
-      </w:r>
-      <w:r>
-        <w:br/>
-      </w:r>
-    </w:p>
-    <w:p>
-      <w:pPr>
         <w:numPr>
           <w:ilvl w:val="1"/>
           <w:numId w:val="1008"/>
         </w:numPr>
+      </w:pPr>
+      <w:r>
+        <w:t xml:space="preserve">Pass (7 points) the assignment is complete and mostly correct,</w:t>
+      </w:r>
+      <w:r>
+        <w:t xml:space="preserve"> </w:t>
+      </w:r>
+      <w:r>
+        <w:t xml:space="preserve">or student has little to no contributions to homework</w:t>
+      </w:r>
+      <w:r>
+        <w:t xml:space="preserve"> </w:t>
+      </w:r>
+      <w:r>
+        <w:t xml:space="preserve">discussions in class, or little to no reflection on your</w:t>
+      </w:r>
+      <w:r>
+        <w:t xml:space="preserve"> </w:t>
+      </w:r>
+      <w:r>
+        <w:t xml:space="preserve">learning for the week.</w:t>
+      </w:r>
+      <w:r>
+        <w:br/>
+      </w:r>
+    </w:p>
+    <w:p>
+      <w:pPr>
         <w:pStyle w:val="Compact"/>
-      </w:pPr>
-      <w:r>
-        <w:t xml:space="preserve">Pass (7 points) the assignment is complete and mostly correct,</w:t>
-      </w:r>
-      <w:r>
-        <w:t xml:space="preserve"> </w:t>
-      </w:r>
-      <w:r>
-        <w:t xml:space="preserve">or student has little to no contributions to homework</w:t>
-      </w:r>
-      <w:r>
-        <w:t xml:space="preserve"> </w:t>
-      </w:r>
-      <w:r>
-        <w:t xml:space="preserve">discussions in class, or little to no reflection on your</w:t>
-      </w:r>
-      <w:r>
-        <w:t xml:space="preserve"> </w:t>
-      </w:r>
-      <w:r>
-        <w:t xml:space="preserve">learning for the week.</w:t>
-      </w:r>
-      <w:r>
-        <w:br/>
-      </w:r>
-    </w:p>
-    <w:p>
-      <w:pPr>
         <w:numPr>
           <w:ilvl w:val="1"/>
           <w:numId w:val="1008"/>
         </w:numPr>
+      </w:pPr>
+      <w:r>
+        <w:t xml:space="preserve">Needs Improvement (3 point) the assignment is incomplete or has</w:t>
+      </w:r>
+      <w:r>
+        <w:t xml:space="preserve"> </w:t>
+      </w:r>
+      <w:r>
+        <w:t xml:space="preserve">several errors or is late, no reflection.</w:t>
+      </w:r>
+      <w:r>
+        <w:br/>
+      </w:r>
+    </w:p>
+    <w:p>
+      <w:pPr>
         <w:pStyle w:val="Compact"/>
-      </w:pPr>
-      <w:r>
-        <w:t xml:space="preserve">Needs Improvement (3 point) the assignment is incomplete or has</w:t>
-      </w:r>
-      <w:r>
-        <w:t xml:space="preserve"> </w:t>
-      </w:r>
-      <w:r>
-        <w:t xml:space="preserve">several errors or is late, no reflection.</w:t>
-      </w:r>
-      <w:r>
-        <w:br/>
-      </w:r>
-    </w:p>
-    <w:p>
-      <w:pPr>
         <w:numPr>
           <w:ilvl w:val="1"/>
           <w:numId w:val="1008"/>
         </w:numPr>
-        <w:pStyle w:val="Compact"/>
       </w:pPr>
       <w:r>
         <w:t xml:space="preserve">Fail (0 points) the assignment was not turned in after 1 week.</w:t>
@@ -1927,7 +1905,7 @@
       <w:pPr>
         <w:numPr>
           <w:ilvl w:val="0"/>
-          <w:numId w:val="1004"/>
+          <w:numId w:val="1008"/>
         </w:numPr>
       </w:pPr>
       <w:r>
@@ -1938,8 +1916,8 @@
       </w:r>
       <w:r>
         <w:rPr>
+          <w:b/>
           <w:bCs/>
-          <w:b/>
         </w:rPr>
         <w:t xml:space="preserve">Team Project</w:t>
       </w:r>
@@ -1961,378 +1939,378 @@
     </w:p>
     <w:p>
       <w:pPr>
+        <w:pStyle w:val="Compact"/>
         <w:numPr>
           <w:ilvl w:val="1"/>
           <w:numId w:val="1009"/>
         </w:numPr>
+      </w:pPr>
+      <w:r>
+        <w:t xml:space="preserve">Work in self-assembled teams of 2-3 students.</w:t>
+      </w:r>
+      <w:r>
+        <w:br/>
+      </w:r>
+    </w:p>
+    <w:p>
+      <w:pPr>
         <w:pStyle w:val="Compact"/>
-      </w:pPr>
-      <w:r>
-        <w:t xml:space="preserve">Work in self-assembled teams of 2-3 students.</w:t>
-      </w:r>
-      <w:r>
-        <w:br/>
-      </w:r>
-    </w:p>
-    <w:p>
-      <w:pPr>
         <w:numPr>
           <w:ilvl w:val="1"/>
           <w:numId w:val="1009"/>
         </w:numPr>
+      </w:pPr>
+      <w:r>
+        <w:t xml:space="preserve">Devise your own database to design and implement. The project</w:t>
+      </w:r>
+      <w:r>
+        <w:t xml:space="preserve"> </w:t>
+      </w:r>
+      <w:r>
+        <w:t xml:space="preserve">idea must be pre-approved prior to beginning work.</w:t>
+      </w:r>
+    </w:p>
+    <w:p>
+      <w:pPr>
+        <w:pStyle w:val="FirstParagraph"/>
+      </w:pPr>
+      <w:r>
+        <w:t xml:space="preserve">Required artifacts for submission</w:t>
+      </w:r>
+    </w:p>
+    <w:p>
+      <w:pPr>
         <w:pStyle w:val="Compact"/>
-      </w:pPr>
-      <w:r>
-        <w:t xml:space="preserve">Devise your own database to design and implement. The project</w:t>
-      </w:r>
-      <w:r>
-        <w:t xml:space="preserve"> </w:t>
-      </w:r>
-      <w:r>
-        <w:t xml:space="preserve">idea must be pre-approved prior to beginning work.</w:t>
-      </w:r>
-    </w:p>
-    <w:p>
-      <w:pPr>
-        <w:pStyle w:val="FirstParagraph"/>
-      </w:pPr>
-      <w:r>
-        <w:t xml:space="preserve">Required artifacts for submission</w:t>
-      </w:r>
-    </w:p>
-    <w:p>
-      <w:pPr>
         <w:numPr>
           <w:ilvl w:val="0"/>
           <w:numId w:val="1010"/>
         </w:numPr>
+      </w:pPr>
+      <w:r>
+        <w:t xml:space="preserve">Document with team name, group members and which project you will</w:t>
+      </w:r>
+      <w:r>
+        <w:t xml:space="preserve"> </w:t>
+      </w:r>
+      <w:r>
+        <w:t xml:space="preserve">work on. If the project is your own idea, a requirements document</w:t>
+      </w:r>
+      <w:r>
+        <w:t xml:space="preserve"> </w:t>
+      </w:r>
+      <w:r>
+        <w:t xml:space="preserve">must be submitted and approved.</w:t>
+      </w:r>
+      <w:r>
+        <w:br/>
+      </w:r>
+    </w:p>
+    <w:p>
+      <w:pPr>
         <w:pStyle w:val="Compact"/>
-      </w:pPr>
-      <w:r>
-        <w:t xml:space="preserve">Document with team name, group members and which project you will</w:t>
-      </w:r>
-      <w:r>
-        <w:t xml:space="preserve"> </w:t>
-      </w:r>
-      <w:r>
-        <w:t xml:space="preserve">work on. If the project is your own idea, a requirements document</w:t>
-      </w:r>
-      <w:r>
-        <w:t xml:space="preserve"> </w:t>
-      </w:r>
-      <w:r>
-        <w:t xml:space="preserve">must be submitted and approved.</w:t>
-      </w:r>
-      <w:r>
-        <w:br/>
-      </w:r>
-    </w:p>
-    <w:p>
-      <w:pPr>
         <w:numPr>
           <w:ilvl w:val="0"/>
           <w:numId w:val="1010"/>
         </w:numPr>
+      </w:pPr>
+      <w:r>
+        <w:t xml:space="preserve">Data analysis of the facts listing entities, attributes, and</w:t>
+      </w:r>
+      <w:r>
+        <w:t xml:space="preserve"> </w:t>
+      </w:r>
+      <w:r>
+        <w:t xml:space="preserve">relationships in the data model.</w:t>
+      </w:r>
+      <w:r>
+        <w:br/>
+      </w:r>
+    </w:p>
+    <w:p>
+      <w:pPr>
         <w:pStyle w:val="Compact"/>
-      </w:pPr>
-      <w:r>
-        <w:t xml:space="preserve">Data analysis of the facts listing entities, attributes, and</w:t>
-      </w:r>
-      <w:r>
-        <w:t xml:space="preserve"> </w:t>
-      </w:r>
-      <w:r>
-        <w:t xml:space="preserve">relationships in the data model.</w:t>
-      </w:r>
-      <w:r>
-        <w:br/>
-      </w:r>
-    </w:p>
-    <w:p>
-      <w:pPr>
         <w:numPr>
           <w:ilvl w:val="0"/>
           <w:numId w:val="1010"/>
         </w:numPr>
+      </w:pPr>
+      <w:r>
+        <w:t xml:space="preserve">Conceptual Data Model Diagram.</w:t>
+      </w:r>
+      <w:r>
+        <w:br/>
+      </w:r>
+    </w:p>
+    <w:p>
+      <w:pPr>
         <w:pStyle w:val="Compact"/>
-      </w:pPr>
-      <w:r>
-        <w:t xml:space="preserve">Conceptual Data Model Diagram.</w:t>
-      </w:r>
-      <w:r>
-        <w:br/>
-      </w:r>
-    </w:p>
-    <w:p>
-      <w:pPr>
         <w:numPr>
           <w:ilvl w:val="0"/>
           <w:numId w:val="1010"/>
         </w:numPr>
+      </w:pPr>
+      <w:r>
+        <w:t xml:space="preserve">Logical Data Model Diagram.</w:t>
+      </w:r>
+      <w:r>
+        <w:br/>
+      </w:r>
+    </w:p>
+    <w:p>
+      <w:pPr>
         <w:pStyle w:val="Compact"/>
-      </w:pPr>
-      <w:r>
-        <w:t xml:space="preserve">Logical Data Model Diagram.</w:t>
-      </w:r>
-      <w:r>
-        <w:br/>
-      </w:r>
-    </w:p>
-    <w:p>
-      <w:pPr>
         <w:numPr>
           <w:ilvl w:val="0"/>
           <w:numId w:val="1010"/>
         </w:numPr>
+      </w:pPr>
+      <w:r>
+        <w:t xml:space="preserve">Identification of your external data model and data logic.</w:t>
+      </w:r>
+      <w:r>
+        <w:br/>
+      </w:r>
+    </w:p>
+    <w:p>
+      <w:pPr>
         <w:pStyle w:val="Compact"/>
-      </w:pPr>
-      <w:r>
-        <w:t xml:space="preserve">Identification of your external data model and data logic.</w:t>
-      </w:r>
-      <w:r>
-        <w:br/>
-      </w:r>
-    </w:p>
-    <w:p>
-      <w:pPr>
         <w:numPr>
           <w:ilvl w:val="0"/>
           <w:numId w:val="1010"/>
         </w:numPr>
+      </w:pPr>
+      <w:r>
+        <w:t xml:space="preserve">Basic layout of all application screens.</w:t>
+      </w:r>
+      <w:r>
+        <w:br/>
+      </w:r>
+    </w:p>
+    <w:p>
+      <w:pPr>
         <w:pStyle w:val="Compact"/>
-      </w:pPr>
-      <w:r>
-        <w:t xml:space="preserve">Basic layout of all application screens.</w:t>
-      </w:r>
-      <w:r>
-        <w:br/>
-      </w:r>
-    </w:p>
-    <w:p>
-      <w:pPr>
         <w:numPr>
           <w:ilvl w:val="0"/>
           <w:numId w:val="1010"/>
         </w:numPr>
+      </w:pPr>
+      <w:r>
+        <w:t xml:space="preserve">Diagram of each screen used in the application.</w:t>
+      </w:r>
+      <w:r>
+        <w:br/>
+      </w:r>
+    </w:p>
+    <w:p>
+      <w:pPr>
         <w:pStyle w:val="Compact"/>
-      </w:pPr>
-      <w:r>
-        <w:t xml:space="preserve">Diagram of each screen used in the application.</w:t>
-      </w:r>
-      <w:r>
-        <w:br/>
-      </w:r>
-    </w:p>
-    <w:p>
-      <w:pPr>
         <w:numPr>
           <w:ilvl w:val="0"/>
           <w:numId w:val="1010"/>
         </w:numPr>
+      </w:pPr>
+      <w:r>
+        <w:t xml:space="preserve">SQL Up/Down script to implement the internal model with initial</w:t>
+      </w:r>
+      <w:r>
+        <w:t xml:space="preserve"> </w:t>
+      </w:r>
+      <w:r>
+        <w:t xml:space="preserve">data.</w:t>
+      </w:r>
+      <w:r>
+        <w:br/>
+      </w:r>
+    </w:p>
+    <w:p>
+      <w:pPr>
         <w:pStyle w:val="Compact"/>
-      </w:pPr>
-      <w:r>
-        <w:t xml:space="preserve">SQL Up/Down script to implement the internal model with initial</w:t>
-      </w:r>
-      <w:r>
-        <w:t xml:space="preserve"> </w:t>
-      </w:r>
-      <w:r>
-        <w:t xml:space="preserve">data.</w:t>
-      </w:r>
-      <w:r>
-        <w:br/>
-      </w:r>
-    </w:p>
-    <w:p>
-      <w:pPr>
         <w:numPr>
           <w:ilvl w:val="0"/>
           <w:numId w:val="1010"/>
         </w:numPr>
+      </w:pPr>
+      <w:r>
+        <w:t xml:space="preserve">SQL Up/Down Script to load / migrate in existing data.</w:t>
+      </w:r>
+      <w:r>
+        <w:br/>
+      </w:r>
+    </w:p>
+    <w:p>
+      <w:pPr>
         <w:pStyle w:val="Compact"/>
-      </w:pPr>
-      <w:r>
-        <w:t xml:space="preserve">SQL Up/Down Script to load / migrate in existing data.</w:t>
-      </w:r>
-      <w:r>
-        <w:br/>
-      </w:r>
-    </w:p>
-    <w:p>
-      <w:pPr>
         <w:numPr>
           <w:ilvl w:val="0"/>
           <w:numId w:val="1010"/>
         </w:numPr>
+      </w:pPr>
+      <w:r>
+        <w:t xml:space="preserve">SQL Up/Down script of data logic for the external data model.</w:t>
+      </w:r>
+      <w:r>
+        <w:br/>
+      </w:r>
+    </w:p>
+    <w:p>
+      <w:pPr>
         <w:pStyle w:val="Compact"/>
-      </w:pPr>
-      <w:r>
-        <w:t xml:space="preserve">SQL Up/Down script of data logic for the external data model.</w:t>
-      </w:r>
-      <w:r>
-        <w:br/>
-      </w:r>
-    </w:p>
-    <w:p>
-      <w:pPr>
         <w:numPr>
           <w:ilvl w:val="0"/>
           <w:numId w:val="1010"/>
         </w:numPr>
+      </w:pPr>
+      <w:r>
+        <w:t xml:space="preserve">Implementation of the application itself.</w:t>
+      </w:r>
+      <w:r>
+        <w:br/>
+      </w:r>
+    </w:p>
+    <w:p>
+      <w:pPr>
         <w:pStyle w:val="Compact"/>
-      </w:pPr>
-      <w:r>
-        <w:t xml:space="preserve">Implementation of the application itself.</w:t>
-      </w:r>
-      <w:r>
-        <w:br/>
-      </w:r>
-    </w:p>
-    <w:p>
-      <w:pPr>
         <w:numPr>
           <w:ilvl w:val="0"/>
           <w:numId w:val="1010"/>
         </w:numPr>
+      </w:pPr>
+      <w:r>
+        <w:t xml:space="preserve">A team log recording individual and group contributions to the</w:t>
+      </w:r>
+      <w:r>
+        <w:t xml:space="preserve"> </w:t>
+      </w:r>
+      <w:r>
+        <w:t xml:space="preserve">project including when and by whom.</w:t>
+      </w:r>
+      <w:r>
+        <w:br/>
+      </w:r>
+    </w:p>
+    <w:p>
+      <w:pPr>
         <w:pStyle w:val="Compact"/>
-      </w:pPr>
-      <w:r>
-        <w:t xml:space="preserve">A team log recording individual and group contributions to the</w:t>
-      </w:r>
-      <w:r>
-        <w:t xml:space="preserve"> </w:t>
-      </w:r>
-      <w:r>
-        <w:t xml:space="preserve">project including when and by whom.</w:t>
-      </w:r>
-      <w:r>
-        <w:br/>
-      </w:r>
-    </w:p>
-    <w:p>
-      <w:pPr>
         <w:numPr>
           <w:ilvl w:val="0"/>
           <w:numId w:val="1010"/>
         </w:numPr>
+      </w:pPr>
+      <w:r>
+        <w:t xml:space="preserve">A slide deck of your presentation.</w:t>
+      </w:r>
+      <w:r>
+        <w:br/>
+      </w:r>
+    </w:p>
+    <w:p>
+      <w:pPr>
         <w:pStyle w:val="Compact"/>
-      </w:pPr>
-      <w:r>
-        <w:t xml:space="preserve">A slide deck of your presentation.</w:t>
-      </w:r>
-      <w:r>
-        <w:br/>
-      </w:r>
-    </w:p>
-    <w:p>
-      <w:pPr>
         <w:numPr>
           <w:ilvl w:val="0"/>
           <w:numId w:val="1010"/>
         </w:numPr>
+      </w:pPr>
+      <w:r>
+        <w:t xml:space="preserve">A Video recording of your team presentation.</w:t>
+      </w:r>
+      <w:r>
+        <w:br/>
+      </w:r>
+    </w:p>
+    <w:p>
+      <w:pPr>
         <w:pStyle w:val="Compact"/>
-      </w:pPr>
-      <w:r>
-        <w:t xml:space="preserve">A Video recording of your team presentation.</w:t>
-      </w:r>
-      <w:r>
-        <w:br/>
-      </w:r>
-    </w:p>
-    <w:p>
-      <w:pPr>
         <w:numPr>
           <w:ilvl w:val="0"/>
           <w:numId w:val="1010"/>
         </w:numPr>
+      </w:pPr>
+      <w:r>
+        <w:t xml:space="preserve">A Video reflection of what you learned from the experience, what you</w:t>
+      </w:r>
+      <w:r>
+        <w:t xml:space="preserve"> </w:t>
+      </w:r>
+      <w:r>
+        <w:t xml:space="preserve">would do better if you had the time, etc.</w:t>
+      </w:r>
+    </w:p>
+    <w:p>
+      <w:pPr>
+        <w:pStyle w:val="FirstParagraph"/>
+      </w:pPr>
+      <w:r>
+        <w:t xml:space="preserve">Rubric</w:t>
+      </w:r>
+    </w:p>
+    <w:p>
+      <w:pPr>
         <w:pStyle w:val="Compact"/>
-      </w:pPr>
-      <w:r>
-        <w:t xml:space="preserve">A Video reflection of what you learned from the experience, what you</w:t>
-      </w:r>
-      <w:r>
-        <w:t xml:space="preserve"> </w:t>
-      </w:r>
-      <w:r>
-        <w:t xml:space="preserve">would do better if you had the time, etc.</w:t>
-      </w:r>
-    </w:p>
-    <w:p>
-      <w:pPr>
-        <w:pStyle w:val="FirstParagraph"/>
-      </w:pPr>
-      <w:r>
-        <w:t xml:space="preserve">Rubric</w:t>
-      </w:r>
-    </w:p>
-    <w:p>
-      <w:pPr>
         <w:numPr>
           <w:ilvl w:val="0"/>
           <w:numId w:val="1011"/>
         </w:numPr>
+      </w:pPr>
+      <w:r>
+        <w:t xml:space="preserve">Quality of artifacts (slides, code, video, docs, etc.)</w:t>
+      </w:r>
+      <w:r>
+        <w:br/>
+      </w:r>
+    </w:p>
+    <w:p>
+      <w:pPr>
         <w:pStyle w:val="Compact"/>
-      </w:pPr>
-      <w:r>
-        <w:t xml:space="preserve">Quality of artifacts (slides, code, video, docs, etc.)</w:t>
-      </w:r>
-      <w:r>
-        <w:br/>
-      </w:r>
-    </w:p>
-    <w:p>
-      <w:pPr>
         <w:numPr>
           <w:ilvl w:val="0"/>
           <w:numId w:val="1011"/>
         </w:numPr>
+      </w:pPr>
+      <w:r>
+        <w:t xml:space="preserve">Completeness of project – does it work?</w:t>
+      </w:r>
+      <w:r>
+        <w:br/>
+      </w:r>
+    </w:p>
+    <w:p>
+      <w:pPr>
         <w:pStyle w:val="Compact"/>
-      </w:pPr>
-      <w:r>
-        <w:t xml:space="preserve">Completeness of project – does it work?</w:t>
-      </w:r>
-      <w:r>
-        <w:br/>
-      </w:r>
-    </w:p>
-    <w:p>
-      <w:pPr>
         <w:numPr>
           <w:ilvl w:val="0"/>
           <w:numId w:val="1011"/>
         </w:numPr>
+      </w:pPr>
+      <w:r>
+        <w:t xml:space="preserve">Purpose of project – does it do something of value?</w:t>
+      </w:r>
+      <w:r>
+        <w:br/>
+      </w:r>
+    </w:p>
+    <w:p>
+      <w:pPr>
         <w:pStyle w:val="Compact"/>
-      </w:pPr>
-      <w:r>
-        <w:t xml:space="preserve">Purpose of project – does it do something of value?</w:t>
-      </w:r>
-      <w:r>
-        <w:br/>
-      </w:r>
-    </w:p>
-    <w:p>
-      <w:pPr>
         <w:numPr>
           <w:ilvl w:val="0"/>
           <w:numId w:val="1011"/>
         </w:numPr>
+      </w:pPr>
+      <w:r>
+        <w:t xml:space="preserve">What was learned from the experience?</w:t>
+      </w:r>
+      <w:r>
+        <w:br/>
+      </w:r>
+    </w:p>
+    <w:p>
+      <w:pPr>
         <w:pStyle w:val="Compact"/>
-      </w:pPr>
-      <w:r>
-        <w:t xml:space="preserve">What was learned from the experience?</w:t>
-      </w:r>
-      <w:r>
-        <w:br/>
-      </w:r>
-    </w:p>
-    <w:p>
-      <w:pPr>
         <w:numPr>
           <w:ilvl w:val="0"/>
           <w:numId w:val="1011"/>
         </w:numPr>
-        <w:pStyle w:val="Compact"/>
       </w:pPr>
       <w:r>
         <w:t xml:space="preserve">Does the project demonstrate what the team has learned pertinent to</w:t>
@@ -2358,9 +2336,8 @@
       <w:tblPr>
         <w:tblStyle w:val="Table"/>
         <w:tblW w:type="pct" w:w="5000"/>
+        <w:tblLayout w:type="fixed"/>
         <w:tblLook w:firstRow="1" w:lastRow="0" w:firstColumn="0" w:lastColumn="0" w:noHBand="0" w:noVBand="0" w:val="0020"/>
-        <w:jc w:val="start"/>
-        <w:tblLayout w:type="fixed"/>
       </w:tblPr>
       <w:tblGrid>
         <w:gridCol w:w="2124"/>
@@ -2371,19 +2348,18 @@
       </w:tblGrid>
       <w:tr>
         <w:trPr>
-          <w:tblHeader w:val="true"/>
+          <w:tblHeader w:val="on"/>
         </w:trPr>
         <w:tc>
           <w:tcPr/>
           <w:p>
             <w:pPr>
               <w:pStyle w:val="Compact"/>
-              <w:jc w:val="left"/>
             </w:pPr>
             <w:r>
               <w:rPr>
+                <w:b/>
                 <w:bCs/>
-                <w:b/>
               </w:rPr>
               <w:t xml:space="preserve">Type of Activity</w:t>
             </w:r>
@@ -2394,12 +2370,11 @@
           <w:p>
             <w:pPr>
               <w:pStyle w:val="Compact"/>
-              <w:jc w:val="left"/>
             </w:pPr>
             <w:r>
               <w:rPr>
+                <w:b/>
                 <w:bCs/>
-                <w:b/>
               </w:rPr>
               <w:t xml:space="preserve">Quantity</w:t>
             </w:r>
@@ -2410,12 +2385,11 @@
           <w:p>
             <w:pPr>
               <w:pStyle w:val="Compact"/>
-              <w:jc w:val="left"/>
             </w:pPr>
             <w:r>
               <w:rPr>
+                <w:b/>
                 <w:bCs/>
-                <w:b/>
               </w:rPr>
               <w:t xml:space="preserve">Points Each</w:t>
             </w:r>
@@ -2426,12 +2400,11 @@
           <w:p>
             <w:pPr>
               <w:pStyle w:val="Compact"/>
-              <w:jc w:val="left"/>
             </w:pPr>
             <w:r>
               <w:rPr>
+                <w:b/>
                 <w:bCs/>
-                <w:b/>
               </w:rPr>
               <w:t xml:space="preserve">Notes</w:t>
             </w:r>
@@ -2442,12 +2415,11 @@
           <w:p>
             <w:pPr>
               <w:pStyle w:val="Compact"/>
-              <w:jc w:val="left"/>
             </w:pPr>
             <w:r>
               <w:rPr>
+                <w:b/>
                 <w:bCs/>
-                <w:b/>
               </w:rPr>
               <w:t xml:space="preserve">Total Points</w:t>
             </w:r>
@@ -2460,7 +2432,6 @@
           <w:p>
             <w:pPr>
               <w:pStyle w:val="Compact"/>
-              <w:jc w:val="left"/>
             </w:pPr>
             <w:r>
               <w:t xml:space="preserve">1. Problem Sets</w:t>
@@ -2472,7 +2443,6 @@
           <w:p>
             <w:pPr>
               <w:pStyle w:val="Compact"/>
-              <w:jc w:val="left"/>
             </w:pPr>
             <w:r>
               <w:t xml:space="preserve">12</w:t>
@@ -2484,7 +2454,6 @@
           <w:p>
             <w:pPr>
               <w:pStyle w:val="Compact"/>
-              <w:jc w:val="left"/>
             </w:pPr>
             <w:r>
               <w:t xml:space="preserve">10</w:t>
@@ -2496,7 +2465,6 @@
           <w:p>
             <w:pPr>
               <w:pStyle w:val="Compact"/>
-              <w:jc w:val="left"/>
             </w:pPr>
             <w:r>
               <w:t xml:space="preserve">13 Total. Lowest Dropped.</w:t>
@@ -2508,7 +2476,6 @@
           <w:p>
             <w:pPr>
               <w:pStyle w:val="Compact"/>
-              <w:jc w:val="left"/>
             </w:pPr>
             <w:r>
               <w:t xml:space="preserve">120</w:t>
@@ -2522,7 +2489,6 @@
           <w:p>
             <w:pPr>
               <w:pStyle w:val="Compact"/>
-              <w:jc w:val="left"/>
             </w:pPr>
             <w:r>
               <w:t xml:space="preserve">2. Quizzes</w:t>
@@ -2534,7 +2500,6 @@
           <w:p>
             <w:pPr>
               <w:pStyle w:val="Compact"/>
-              <w:jc w:val="left"/>
             </w:pPr>
             <w:r>
               <w:t xml:space="preserve">12</w:t>
@@ -2546,7 +2511,6 @@
           <w:p>
             <w:pPr>
               <w:pStyle w:val="Compact"/>
-              <w:jc w:val="left"/>
             </w:pPr>
             <w:r>
               <w:t xml:space="preserve">10</w:t>
@@ -2558,7 +2522,6 @@
           <w:p>
             <w:pPr>
               <w:pStyle w:val="Compact"/>
-              <w:jc w:val="left"/>
             </w:pPr>
             <w:r>
               <w:t xml:space="preserve">13 Total. Lowest dropped.</w:t>
@@ -2570,7 +2533,6 @@
           <w:p>
             <w:pPr>
               <w:pStyle w:val="Compact"/>
-              <w:jc w:val="left"/>
             </w:pPr>
             <w:r>
               <w:t xml:space="preserve">120</w:t>
@@ -2584,7 +2546,6 @@
           <w:p>
             <w:pPr>
               <w:pStyle w:val="Compact"/>
-              <w:jc w:val="left"/>
             </w:pPr>
             <w:r>
               <w:t xml:space="preserve">3. Team Project</w:t>
@@ -2596,7 +2557,6 @@
           <w:p>
             <w:pPr>
               <w:pStyle w:val="Compact"/>
-              <w:jc w:val="left"/>
             </w:pPr>
             <w:r>
               <w:t xml:space="preserve">1</w:t>
@@ -2608,7 +2568,6 @@
           <w:p>
             <w:pPr>
               <w:pStyle w:val="Compact"/>
-              <w:jc w:val="left"/>
             </w:pPr>
             <w:r>
               <w:t xml:space="preserve">60</w:t>
@@ -2620,7 +2579,6 @@
           <w:p>
             <w:pPr>
               <w:pStyle w:val="Compact"/>
-              <w:jc w:val="left"/>
             </w:pPr>
             <w:r>
               <w:t xml:space="preserve">Refer to team project guidelines.</w:t>
@@ -2632,7 +2590,6 @@
           <w:p>
             <w:pPr>
               <w:pStyle w:val="Compact"/>
-              <w:jc w:val="left"/>
             </w:pPr>
             <w:r>
               <w:t xml:space="preserve">60</w:t>
@@ -2646,12 +2603,11 @@
           <w:p>
             <w:pPr>
               <w:pStyle w:val="Compact"/>
-              <w:jc w:val="left"/>
             </w:pPr>
             <w:r>
               <w:rPr>
+                <w:b/>
                 <w:bCs/>
-                <w:b/>
               </w:rPr>
               <w:t xml:space="preserve">Total POints</w:t>
             </w:r>
@@ -2686,7 +2642,6 @@
           <w:p>
             <w:pPr>
               <w:pStyle w:val="Compact"/>
-              <w:jc w:val="left"/>
             </w:pPr>
             <w:r>
               <w:t xml:space="preserve">300</w:t>
@@ -2709,9 +2664,8 @@
       <w:tblPr>
         <w:tblStyle w:val="Table"/>
         <w:tblW w:type="pct" w:w="5000"/>
+        <w:tblLayout w:type="fixed"/>
         <w:tblLook w:firstRow="1" w:lastRow="0" w:firstColumn="0" w:lastColumn="0" w:noHBand="0" w:noVBand="0" w:val="0020"/>
-        <w:jc w:val="start"/>
-        <w:tblLayout w:type="fixed"/>
       </w:tblPr>
       <w:tblGrid>
         <w:gridCol w:w="2475"/>
@@ -2721,19 +2675,18 @@
       </w:tblGrid>
       <w:tr>
         <w:trPr>
-          <w:tblHeader w:val="true"/>
+          <w:tblHeader w:val="on"/>
         </w:trPr>
         <w:tc>
           <w:tcPr/>
           <w:p>
             <w:pPr>
               <w:pStyle w:val="Compact"/>
-              <w:jc w:val="left"/>
             </w:pPr>
             <w:r>
               <w:rPr>
+                <w:b/>
                 <w:bCs/>
-                <w:b/>
               </w:rPr>
               <w:t xml:space="preserve">Student Achievement</w:t>
             </w:r>
@@ -2744,12 +2697,11 @@
           <w:p>
             <w:pPr>
               <w:pStyle w:val="Compact"/>
-              <w:jc w:val="left"/>
             </w:pPr>
             <w:r>
               <w:rPr>
+                <w:b/>
                 <w:bCs/>
-                <w:b/>
               </w:rPr>
               <w:t xml:space="preserve">Percentage</w:t>
             </w:r>
@@ -2760,12 +2712,11 @@
           <w:p>
             <w:pPr>
               <w:pStyle w:val="Compact"/>
-              <w:jc w:val="left"/>
             </w:pPr>
             <w:r>
               <w:rPr>
+                <w:b/>
                 <w:bCs/>
-                <w:b/>
               </w:rPr>
               <w:t xml:space="preserve">Grade Points</w:t>
             </w:r>
@@ -2776,12 +2727,11 @@
           <w:p>
             <w:pPr>
               <w:pStyle w:val="Compact"/>
-              <w:jc w:val="left"/>
             </w:pPr>
             <w:r>
               <w:rPr>
+                <w:b/>
                 <w:bCs/>
-                <w:b/>
               </w:rPr>
               <w:t xml:space="preserve">Registrar Grade</w:t>
             </w:r>
@@ -2794,7 +2744,6 @@
           <w:p>
             <w:pPr>
               <w:pStyle w:val="Compact"/>
-              <w:jc w:val="left"/>
             </w:pPr>
             <w:r>
               <w:t xml:space="preserve">Mastery</w:t>
@@ -2806,7 +2755,6 @@
           <w:p>
             <w:pPr>
               <w:pStyle w:val="Compact"/>
-              <w:jc w:val="left"/>
             </w:pPr>
             <w:r>
               <w:t xml:space="preserve">285 - 300</w:t>
@@ -2818,7 +2766,6 @@
           <w:p>
             <w:pPr>
               <w:pStyle w:val="Compact"/>
-              <w:jc w:val="left"/>
             </w:pPr>
             <w:r>
               <w:t xml:space="preserve">4.0</w:t>
@@ -2830,7 +2777,6 @@
           <w:p>
             <w:pPr>
               <w:pStyle w:val="Compact"/>
-              <w:jc w:val="left"/>
             </w:pPr>
             <w:r>
               <w:t xml:space="preserve">A</w:t>
@@ -2852,7 +2798,6 @@
           <w:p>
             <w:pPr>
               <w:pStyle w:val="Compact"/>
-              <w:jc w:val="left"/>
             </w:pPr>
             <w:r>
               <w:t xml:space="preserve">270 - 284</w:t>
@@ -2864,7 +2809,6 @@
           <w:p>
             <w:pPr>
               <w:pStyle w:val="Compact"/>
-              <w:jc w:val="left"/>
             </w:pPr>
             <w:r>
               <w:t xml:space="preserve">3.667</w:t>
@@ -2876,7 +2820,6 @@
           <w:p>
             <w:pPr>
               <w:pStyle w:val="Compact"/>
-              <w:jc w:val="left"/>
             </w:pPr>
             <w:r>
               <w:t xml:space="preserve">A -</w:t>
@@ -2890,7 +2833,6 @@
           <w:p>
             <w:pPr>
               <w:pStyle w:val="Compact"/>
-              <w:jc w:val="left"/>
             </w:pPr>
             <w:r>
               <w:t xml:space="preserve">Satisfactory</w:t>
@@ -2902,7 +2844,6 @@
           <w:p>
             <w:pPr>
               <w:pStyle w:val="Compact"/>
-              <w:jc w:val="left"/>
             </w:pPr>
             <w:r>
               <w:t xml:space="preserve">255 - 269</w:t>
@@ -2914,7 +2855,6 @@
           <w:p>
             <w:pPr>
               <w:pStyle w:val="Compact"/>
-              <w:jc w:val="left"/>
             </w:pPr>
             <w:r>
               <w:t xml:space="preserve">3.333</w:t>
@@ -2926,7 +2866,6 @@
           <w:p>
             <w:pPr>
               <w:pStyle w:val="Compact"/>
-              <w:jc w:val="left"/>
             </w:pPr>
             <w:r>
               <w:t xml:space="preserve">B +</w:t>
@@ -2948,7 +2887,6 @@
           <w:p>
             <w:pPr>
               <w:pStyle w:val="Compact"/>
-              <w:jc w:val="left"/>
             </w:pPr>
             <w:r>
               <w:t xml:space="preserve">225 - 254</w:t>
@@ -2960,7 +2898,6 @@
           <w:p>
             <w:pPr>
               <w:pStyle w:val="Compact"/>
-              <w:jc w:val="left"/>
             </w:pPr>
             <w:r>
               <w:t xml:space="preserve">3.0</w:t>
@@ -2972,7 +2909,6 @@
           <w:p>
             <w:pPr>
               <w:pStyle w:val="Compact"/>
-              <w:jc w:val="left"/>
             </w:pPr>
             <w:r>
               <w:t xml:space="preserve">B</w:t>
@@ -2986,7 +2922,6 @@
           <w:p>
             <w:pPr>
               <w:pStyle w:val="Compact"/>
-              <w:jc w:val="left"/>
             </w:pPr>
             <w:r>
               <w:t xml:space="preserve">Low Passing</w:t>
@@ -2998,7 +2933,6 @@
           <w:p>
             <w:pPr>
               <w:pStyle w:val="Compact"/>
-              <w:jc w:val="left"/>
             </w:pPr>
             <w:r>
               <w:t xml:space="preserve">210 - 224</w:t>
@@ -3010,7 +2944,6 @@
           <w:p>
             <w:pPr>
               <w:pStyle w:val="Compact"/>
-              <w:jc w:val="left"/>
             </w:pPr>
             <w:r>
               <w:t xml:space="preserve">2.667</w:t>
@@ -3022,7 +2955,6 @@
           <w:p>
             <w:pPr>
               <w:pStyle w:val="Compact"/>
-              <w:jc w:val="left"/>
             </w:pPr>
             <w:r>
               <w:t xml:space="preserve">B -</w:t>
@@ -3044,7 +2976,6 @@
           <w:p>
             <w:pPr>
               <w:pStyle w:val="Compact"/>
-              <w:jc w:val="left"/>
             </w:pPr>
             <w:r>
               <w:t xml:space="preserve">195 - 209</w:t>
@@ -3056,7 +2987,6 @@
           <w:p>
             <w:pPr>
               <w:pStyle w:val="Compact"/>
-              <w:jc w:val="left"/>
             </w:pPr>
             <w:r>
               <w:t xml:space="preserve">2.333</w:t>
@@ -3068,7 +2998,6 @@
           <w:p>
             <w:pPr>
               <w:pStyle w:val="Compact"/>
-              <w:jc w:val="left"/>
             </w:pPr>
             <w:r>
               <w:t xml:space="preserve">C +</w:t>
@@ -3082,7 +3011,6 @@
           <w:p>
             <w:pPr>
               <w:pStyle w:val="Compact"/>
-              <w:jc w:val="left"/>
             </w:pPr>
             <w:r>
               <w:t xml:space="preserve">Unsatisfactory</w:t>
@@ -3094,7 +3022,6 @@
           <w:p>
             <w:pPr>
               <w:pStyle w:val="Compact"/>
-              <w:jc w:val="left"/>
             </w:pPr>
             <w:r>
               <w:t xml:space="preserve">180 - 194</w:t>
@@ -3106,7 +3033,6 @@
           <w:p>
             <w:pPr>
               <w:pStyle w:val="Compact"/>
-              <w:jc w:val="left"/>
             </w:pPr>
             <w:r>
               <w:t xml:space="preserve">2.0</w:t>
@@ -3118,7 +3044,6 @@
           <w:p>
             <w:pPr>
               <w:pStyle w:val="Compact"/>
-              <w:jc w:val="left"/>
             </w:pPr>
             <w:r>
               <w:t xml:space="preserve">C</w:t>
@@ -3140,7 +3065,6 @@
           <w:p>
             <w:pPr>
               <w:pStyle w:val="Compact"/>
-              <w:jc w:val="left"/>
             </w:pPr>
             <w:r>
               <w:t xml:space="preserve">165 - 179</w:t>
@@ -3152,7 +3076,6 @@
           <w:p>
             <w:pPr>
               <w:pStyle w:val="Compact"/>
-              <w:jc w:val="left"/>
             </w:pPr>
             <w:r>
               <w:t xml:space="preserve">1.667</w:t>
@@ -3164,7 +3087,6 @@
           <w:p>
             <w:pPr>
               <w:pStyle w:val="Compact"/>
-              <w:jc w:val="left"/>
             </w:pPr>
             <w:r>
               <w:t xml:space="preserve">C -</w:t>
@@ -3186,7 +3108,6 @@
           <w:p>
             <w:pPr>
               <w:pStyle w:val="Compact"/>
-              <w:jc w:val="left"/>
             </w:pPr>
             <w:r>
               <w:t xml:space="preserve">0 - 164</w:t>
@@ -3198,7 +3119,6 @@
           <w:p>
             <w:pPr>
               <w:pStyle w:val="Compact"/>
-              <w:jc w:val="left"/>
             </w:pPr>
             <w:r>
               <w:t xml:space="preserve">0</w:t>
@@ -3210,7 +3130,6 @@
           <w:p>
             <w:pPr>
               <w:pStyle w:val="Compact"/>
-              <w:jc w:val="left"/>
             </w:pPr>
             <w:r>
               <w:t xml:space="preserve">F</w:t>
@@ -3232,143 +3151,143 @@
     </w:p>
     <w:p>
       <w:pPr>
+        <w:pStyle w:val="Compact"/>
         <w:numPr>
           <w:ilvl w:val="0"/>
           <w:numId w:val="1012"/>
         </w:numPr>
+      </w:pPr>
+      <w:r>
+        <w:t xml:space="preserve">All work is due on the dates provided. No late work is accepted,</w:t>
+      </w:r>
+      <w:r>
+        <w:t xml:space="preserve"> </w:t>
+      </w:r>
+      <w:r>
+        <w:t xml:space="preserve">unless explicitly noted. The reasoning is the grading is</w:t>
+      </w:r>
+      <w:r>
+        <w:t xml:space="preserve"> </w:t>
+      </w:r>
+      <w:r>
+        <w:t xml:space="preserve">participation / effort-based and most of the content time-sensitive.</w:t>
+      </w:r>
+      <w:r>
+        <w:br/>
+      </w:r>
+    </w:p>
+    <w:p>
+      <w:pPr>
         <w:pStyle w:val="Compact"/>
-      </w:pPr>
-      <w:r>
-        <w:t xml:space="preserve">All work is due on the dates provided. No late work is accepted,</w:t>
-      </w:r>
-      <w:r>
-        <w:t xml:space="preserve"> </w:t>
-      </w:r>
-      <w:r>
-        <w:t xml:space="preserve">unless explicitly noted. The reasoning is the grading is</w:t>
-      </w:r>
-      <w:r>
-        <w:t xml:space="preserve"> </w:t>
-      </w:r>
-      <w:r>
-        <w:t xml:space="preserve">participation / effort-based and most of the content time-sensitive.</w:t>
-      </w:r>
-      <w:r>
-        <w:br/>
-      </w:r>
-    </w:p>
-    <w:p>
-      <w:pPr>
         <w:numPr>
           <w:ilvl w:val="0"/>
           <w:numId w:val="1012"/>
         </w:numPr>
+      </w:pPr>
+      <w:r>
+        <w:t xml:space="preserve">Final grades will not be rounded up. 94/100 is an A-, please don’t</w:t>
+      </w:r>
+      <w:r>
+        <w:t xml:space="preserve"> </w:t>
+      </w:r>
+      <w:r>
+        <w:t xml:space="preserve">ask.</w:t>
+      </w:r>
+    </w:p>
+    <w:bookmarkStart w:id="47" w:name="academic-integrity"/>
+    <w:p>
+      <w:pPr>
+        <w:pStyle w:val="Heading3"/>
+      </w:pPr>
+      <w:r>
+        <w:t xml:space="preserve">Academic Integrity</w:t>
+      </w:r>
+    </w:p>
+    <w:p>
+      <w:pPr>
         <w:pStyle w:val="Compact"/>
-      </w:pPr>
-      <w:r>
-        <w:t xml:space="preserve">Final grades will not be rounded up. 94/100 is an A-, please don’t</w:t>
-      </w:r>
-      <w:r>
-        <w:t xml:space="preserve"> </w:t>
-      </w:r>
-      <w:r>
-        <w:t xml:space="preserve">ask.</w:t>
-      </w:r>
-    </w:p>
-    <w:bookmarkStart w:id="47" w:name="academic-integrity"/>
-    <w:p>
-      <w:pPr>
-        <w:pStyle w:val="Heading3"/>
-      </w:pPr>
-      <w:r>
-        <w:t xml:space="preserve">Academic Integrity</w:t>
-      </w:r>
-    </w:p>
-    <w:p>
-      <w:pPr>
         <w:numPr>
           <w:ilvl w:val="0"/>
           <w:numId w:val="1013"/>
         </w:numPr>
+      </w:pPr>
+      <w:r>
+        <w:t xml:space="preserve">We take academic integrity seriously, and so should you.</w:t>
+      </w:r>
+      <w:r>
+        <w:br/>
+      </w:r>
+    </w:p>
+    <w:p>
+      <w:pPr>
         <w:pStyle w:val="Compact"/>
-      </w:pPr>
-      <w:r>
-        <w:t xml:space="preserve">We take academic integrity seriously, and so should you.</w:t>
-      </w:r>
-      <w:r>
-        <w:br/>
-      </w:r>
-    </w:p>
-    <w:p>
-      <w:pPr>
         <w:numPr>
           <w:ilvl w:val="0"/>
           <w:numId w:val="1013"/>
         </w:numPr>
+      </w:pPr>
+      <w:r>
+        <w:t xml:space="preserve">It is our expectation that your work will be 100% representative of</w:t>
+      </w:r>
+      <w:r>
+        <w:t xml:space="preserve"> </w:t>
+      </w:r>
+      <w:r>
+        <w:t xml:space="preserve">your academic abilities.</w:t>
+      </w:r>
+      <w:r>
+        <w:br/>
+      </w:r>
+    </w:p>
+    <w:p>
+      <w:pPr>
         <w:pStyle w:val="Compact"/>
-      </w:pPr>
-      <w:r>
-        <w:t xml:space="preserve">It is our expectation that your work will be 100% representative of</w:t>
-      </w:r>
-      <w:r>
-        <w:t xml:space="preserve"> </w:t>
-      </w:r>
-      <w:r>
-        <w:t xml:space="preserve">your academic abilities.</w:t>
-      </w:r>
-      <w:r>
-        <w:br/>
-      </w:r>
-    </w:p>
-    <w:p>
-      <w:pPr>
         <w:numPr>
           <w:ilvl w:val="0"/>
           <w:numId w:val="1013"/>
         </w:numPr>
+      </w:pPr>
+      <w:r>
+        <w:t xml:space="preserve">Cheating, including assistance from others or use of non-sanctioned</w:t>
+      </w:r>
+      <w:r>
+        <w:t xml:space="preserve"> </w:t>
+      </w:r>
+      <w:r>
+        <w:t xml:space="preserve">academic materials on quizzes or homework is prohibited.</w:t>
+      </w:r>
+      <w:r>
+        <w:br/>
+      </w:r>
+    </w:p>
+    <w:p>
+      <w:pPr>
         <w:pStyle w:val="Compact"/>
-      </w:pPr>
-      <w:r>
-        <w:t xml:space="preserve">Cheating, including assistance from others or use of non-sanctioned</w:t>
-      </w:r>
-      <w:r>
-        <w:t xml:space="preserve"> </w:t>
-      </w:r>
-      <w:r>
-        <w:t xml:space="preserve">academic materials on quizzes or homework is prohibited.</w:t>
-      </w:r>
-      <w:r>
-        <w:br/>
-      </w:r>
-    </w:p>
-    <w:p>
-      <w:pPr>
         <w:numPr>
           <w:ilvl w:val="0"/>
           <w:numId w:val="1013"/>
         </w:numPr>
+      </w:pPr>
+      <w:r>
+        <w:t xml:space="preserve">Do not work together unless the instructions state explicitly you</w:t>
+      </w:r>
+      <w:r>
+        <w:t xml:space="preserve"> </w:t>
+      </w:r>
+      <w:r>
+        <w:t xml:space="preserve">are permitted to do so.</w:t>
+      </w:r>
+      <w:r>
+        <w:br/>
+      </w:r>
+    </w:p>
+    <w:p>
+      <w:pPr>
         <w:pStyle w:val="Compact"/>
-      </w:pPr>
-      <w:r>
-        <w:t xml:space="preserve">Do not work together unless the instructions state explicitly you</w:t>
-      </w:r>
-      <w:r>
-        <w:t xml:space="preserve"> </w:t>
-      </w:r>
-      <w:r>
-        <w:t xml:space="preserve">are permitted to do so.</w:t>
-      </w:r>
-      <w:r>
-        <w:br/>
-      </w:r>
-    </w:p>
-    <w:p>
-      <w:pPr>
         <w:numPr>
           <w:ilvl w:val="0"/>
           <w:numId w:val="1013"/>
         </w:numPr>
-        <w:pStyle w:val="Compact"/>
       </w:pPr>
       <w:r>
         <w:t xml:space="preserve">When in doubt as to whether you can use a resource outside those</w:t>
@@ -3384,8 +3303,8 @@
       </w:r>
       <w:r>
         <w:rPr>
+          <w:b/>
           <w:bCs/>
-          <w:b/>
         </w:rPr>
         <w:t xml:space="preserve">ask your instructor</w:t>
       </w:r>
@@ -3398,11 +3317,11 @@
     </w:p>
     <w:p>
       <w:pPr>
+        <w:pStyle w:val="Compact"/>
         <w:numPr>
           <w:ilvl w:val="0"/>
           <w:numId w:val="1013"/>
         </w:numPr>
-        <w:pStyle w:val="Compact"/>
       </w:pPr>
       <w:r>
         <w:t xml:space="preserve">All violations of academic integrity will be reported to the AIO</w:t>
@@ -3438,9 +3357,8 @@
       <w:tblPr>
         <w:tblStyle w:val="Table"/>
         <w:tblW w:type="pct" w:w="5000"/>
+        <w:tblLayout w:type="fixed"/>
         <w:tblLook w:firstRow="1" w:lastRow="0" w:firstColumn="0" w:lastColumn="0" w:noHBand="0" w:noVBand="0" w:val="0020"/>
-        <w:jc w:val="start"/>
-        <w:tblLayout w:type="fixed"/>
       </w:tblPr>
       <w:tblGrid>
         <w:gridCol w:w="1237"/>
@@ -3450,19 +3368,18 @@
       </w:tblGrid>
       <w:tr>
         <w:trPr>
-          <w:tblHeader w:val="true"/>
+          <w:tblHeader w:val="on"/>
         </w:trPr>
         <w:tc>
           <w:tcPr/>
           <w:p>
             <w:pPr>
               <w:pStyle w:val="Compact"/>
-              <w:jc w:val="left"/>
             </w:pPr>
             <w:r>
               <w:rPr>
+                <w:b/>
                 <w:bCs/>
-                <w:b/>
               </w:rPr>
               <w:t xml:space="preserve">Week</w:t>
             </w:r>
@@ -3473,12 +3390,11 @@
           <w:p>
             <w:pPr>
               <w:pStyle w:val="Compact"/>
-              <w:jc w:val="left"/>
             </w:pPr>
             <w:r>
               <w:rPr>
+                <w:b/>
                 <w:bCs/>
-                <w:b/>
               </w:rPr>
               <w:t xml:space="preserve">Dates</w:t>
             </w:r>
@@ -3489,12 +3405,11 @@
           <w:p>
             <w:pPr>
               <w:pStyle w:val="Compact"/>
-              <w:jc w:val="left"/>
             </w:pPr>
             <w:r>
               <w:rPr>
+                <w:b/>
                 <w:bCs/>
-                <w:b/>
               </w:rPr>
               <w:t xml:space="preserve">Topic for That Week</w:t>
             </w:r>
@@ -3505,12 +3420,11 @@
           <w:p>
             <w:pPr>
               <w:pStyle w:val="Compact"/>
-              <w:jc w:val="left"/>
             </w:pPr>
             <w:r>
               <w:rPr>
+                <w:b/>
                 <w:bCs/>
-                <w:b/>
               </w:rPr>
               <w:t xml:space="preserve">What is Due?</w:t>
             </w:r>
@@ -3523,7 +3437,6 @@
           <w:p>
             <w:pPr>
               <w:pStyle w:val="Compact"/>
-              <w:jc w:val="left"/>
             </w:pPr>
             <w:r>
               <w:t xml:space="preserve">1</w:t>
@@ -3543,7 +3456,6 @@
           <w:p>
             <w:pPr>
               <w:pStyle w:val="Compact"/>
-              <w:jc w:val="left"/>
             </w:pPr>
             <w:r>
               <w:t xml:space="preserve">Unit 1 – Introduction to Databases</w:t>
@@ -3553,8 +3465,8 @@
             </w:r>
             <w:r>
               <w:rPr>
+                <w:i/>
                 <w:iCs/>
-                <w:i/>
               </w:rPr>
               <w:t xml:space="preserve">Data, information, metadata and data management</w:t>
             </w:r>
@@ -3565,7 +3477,6 @@
           <w:p>
             <w:pPr>
               <w:pStyle w:val="Compact"/>
-              <w:jc w:val="left"/>
             </w:pPr>
             <w:r>
               <w:t xml:space="preserve">Text Ch 1, Unit Quiz 1</w:t>
@@ -3579,7 +3490,6 @@
           <w:p>
             <w:pPr>
               <w:pStyle w:val="Compact"/>
-              <w:jc w:val="left"/>
             </w:pPr>
             <w:r>
               <w:t xml:space="preserve">2</w:t>
@@ -3599,7 +3509,6 @@
           <w:p>
             <w:pPr>
               <w:pStyle w:val="Compact"/>
-              <w:jc w:val="left"/>
             </w:pPr>
             <w:r>
               <w:t xml:space="preserve">Unit 2 – The Relational Model</w:t>
@@ -3609,8 +3518,8 @@
             </w:r>
             <w:r>
               <w:rPr>
+                <w:i/>
                 <w:iCs/>
-                <w:i/>
               </w:rPr>
               <w:t xml:space="preserve">relational concepts in depth, keys, constraints, tables and relations.</w:t>
             </w:r>
@@ -3621,7 +3530,6 @@
           <w:p>
             <w:pPr>
               <w:pStyle w:val="Compact"/>
-              <w:jc w:val="left"/>
             </w:pPr>
             <w:r>
               <w:t xml:space="preserve">Problem Set 1, Text Ch 2, Unit Quiz 2</w:t>
@@ -3635,7 +3543,6 @@
           <w:p>
             <w:pPr>
               <w:pStyle w:val="Compact"/>
-              <w:jc w:val="left"/>
             </w:pPr>
             <w:r>
               <w:t xml:space="preserve">3</w:t>
@@ -3655,7 +3562,6 @@
           <w:p>
             <w:pPr>
               <w:pStyle w:val="Compact"/>
-              <w:jc w:val="left"/>
             </w:pPr>
             <w:r>
               <w:t xml:space="preserve">Unit 3 – Introduction to SQL</w:t>
@@ -3668,8 +3574,8 @@
             </w:r>
             <w:r>
               <w:rPr>
+                <w:i/>
                 <w:iCs/>
-                <w:i/>
               </w:rPr>
               <w:t xml:space="preserve">DDL, DML, migration scripts</w:t>
             </w:r>
@@ -3680,7 +3586,6 @@
           <w:p>
             <w:pPr>
               <w:pStyle w:val="Compact"/>
-              <w:jc w:val="left"/>
             </w:pPr>
             <w:r>
               <w:t xml:space="preserve">Problem Set 2, Text Ch 3, Unit Quiz 3</w:t>
@@ -3694,7 +3599,6 @@
           <w:p>
             <w:pPr>
               <w:pStyle w:val="Compact"/>
-              <w:jc w:val="left"/>
             </w:pPr>
             <w:r>
               <w:t xml:space="preserve">4</w:t>
@@ -3714,7 +3618,6 @@
           <w:p>
             <w:pPr>
               <w:pStyle w:val="Compact"/>
-              <w:jc w:val="left"/>
             </w:pPr>
             <w:r>
               <w:t xml:space="preserve">Unit 4 – SQL Select Part I</w:t>
@@ -3724,8 +3627,8 @@
             </w:r>
             <w:r>
               <w:rPr>
+                <w:i/>
                 <w:iCs/>
-                <w:i/>
               </w:rPr>
               <w:t xml:space="preserve">Projections, filters, joins, table / column aliases, case</w:t>
             </w:r>
@@ -3736,7 +3639,6 @@
           <w:p>
             <w:pPr>
               <w:pStyle w:val="Compact"/>
-              <w:jc w:val="left"/>
             </w:pPr>
             <w:r>
               <w:t xml:space="preserve">Problem Set 3, Text Ch 4, Unit Quiz 4</w:t>
@@ -3750,7 +3652,6 @@
           <w:p>
             <w:pPr>
               <w:pStyle w:val="Compact"/>
-              <w:jc w:val="left"/>
             </w:pPr>
             <w:r>
               <w:t xml:space="preserve">5</w:t>
@@ -3770,7 +3671,6 @@
           <w:p>
             <w:pPr>
               <w:pStyle w:val="Compact"/>
-              <w:jc w:val="left"/>
             </w:pPr>
             <w:r>
               <w:t xml:space="preserve">Unit 5 – SQL Select Part 2</w:t>
@@ -3780,8 +3680,8 @@
             </w:r>
             <w:r>
               <w:rPr>
+                <w:i/>
                 <w:iCs/>
-                <w:i/>
               </w:rPr>
               <w:t xml:space="preserve">Aggregates, group by/having window functions</w:t>
             </w:r>
@@ -3792,7 +3692,6 @@
           <w:p>
             <w:pPr>
               <w:pStyle w:val="Compact"/>
-              <w:jc w:val="left"/>
             </w:pPr>
             <w:r>
               <w:t xml:space="preserve">Problem Set 4, Text Ch 5, Unit Quiz 5</w:t>
@@ -3806,7 +3705,6 @@
           <w:p>
             <w:pPr>
               <w:pStyle w:val="Compact"/>
-              <w:jc w:val="left"/>
             </w:pPr>
             <w:r>
               <w:t xml:space="preserve">6</w:t>
@@ -3826,7 +3724,6 @@
           <w:p>
             <w:pPr>
               <w:pStyle w:val="Compact"/>
-              <w:jc w:val="left"/>
             </w:pPr>
             <w:r>
               <w:t xml:space="preserve">Unit 6 – SQL Advanced Patterns</w:t>
@@ -3836,8 +3733,8 @@
             </w:r>
             <w:r>
               <w:rPr>
+                <w:i/>
                 <w:iCs/>
-                <w:i/>
               </w:rPr>
               <w:t xml:space="preserve">Set operations, common table expressions, views, complex queries, temporal tables</w:t>
             </w:r>
@@ -3848,7 +3745,6 @@
           <w:p>
             <w:pPr>
               <w:pStyle w:val="Compact"/>
-              <w:jc w:val="left"/>
             </w:pPr>
             <w:r>
               <w:t xml:space="preserve">Problem Set 5, Text Ch 6, Unit Quiz 6</w:t>
@@ -3862,7 +3758,6 @@
           <w:p>
             <w:pPr>
               <w:pStyle w:val="Compact"/>
-              <w:jc w:val="left"/>
             </w:pPr>
             <w:r>
               <w:t xml:space="preserve">7</w:t>
@@ -3882,7 +3777,6 @@
           <w:p>
             <w:pPr>
               <w:pStyle w:val="Compact"/>
-              <w:jc w:val="left"/>
             </w:pPr>
             <w:r>
               <w:t xml:space="preserve">Unit 7 – Conceptual Data Modeling</w:t>
@@ -3892,8 +3786,8 @@
             </w:r>
             <w:r>
               <w:rPr>
+                <w:i/>
                 <w:iCs/>
-                <w:i/>
               </w:rPr>
               <w:t xml:space="preserve">Functional and Non-functional requirements. Data Requirements, ER requirements, drawing ER diagrams from ER requirements</w:t>
             </w:r>
@@ -3904,7 +3798,6 @@
           <w:p>
             <w:pPr>
               <w:pStyle w:val="Compact"/>
-              <w:jc w:val="left"/>
             </w:pPr>
             <w:r>
               <w:t xml:space="preserve">Problem Set 6, Text Ch 7, Unit Quiz 7</w:t>
@@ -3918,7 +3811,6 @@
           <w:p>
             <w:pPr>
               <w:pStyle w:val="Compact"/>
-              <w:jc w:val="left"/>
             </w:pPr>
             <w:r>
               <w:t xml:space="preserve">8</w:t>
@@ -3938,7 +3830,6 @@
           <w:p>
             <w:pPr>
               <w:pStyle w:val="Compact"/>
-              <w:jc w:val="left"/>
             </w:pPr>
             <w:r>
               <w:t xml:space="preserve">Unit 8 – Logical Data Modeling</w:t>
@@ -3956,7 +3847,6 @@
           <w:p>
             <w:pPr>
               <w:pStyle w:val="Compact"/>
-              <w:jc w:val="left"/>
             </w:pPr>
             <w:r>
               <w:t xml:space="preserve">Problem Set 7, Text Ch 8, Unit Quiz 8</w:t>
@@ -3970,7 +3860,6 @@
           <w:p>
             <w:pPr>
               <w:pStyle w:val="Compact"/>
-              <w:jc w:val="left"/>
             </w:pPr>
             <w:r>
               <w:t xml:space="preserve">9</w:t>
@@ -3990,7 +3879,6 @@
           <w:p>
             <w:pPr>
               <w:pStyle w:val="Compact"/>
-              <w:jc w:val="left"/>
             </w:pPr>
             <w:r>
               <w:t xml:space="preserve">Unit 9 – Database Applications</w:t>
@@ -4000,8 +3888,8 @@
             </w:r>
             <w:r>
               <w:rPr>
+                <w:i/>
                 <w:iCs/>
-                <w:i/>
               </w:rPr>
               <w:t xml:space="preserve">Database application architectures, CRUD applications, data logic, business logic</w:t>
             </w:r>
@@ -4012,7 +3900,6 @@
           <w:p>
             <w:pPr>
               <w:pStyle w:val="Compact"/>
-              <w:jc w:val="left"/>
             </w:pPr>
             <w:r>
               <w:t xml:space="preserve">Problem Set 8, Text Ch 9, Unit Quiz 9</w:t>
@@ -4026,7 +3913,6 @@
           <w:p>
             <w:pPr>
               <w:pStyle w:val="Compact"/>
-              <w:jc w:val="left"/>
             </w:pPr>
             <w:r>
               <w:t xml:space="preserve">10</w:t>
@@ -4046,7 +3932,6 @@
           <w:p>
             <w:pPr>
               <w:pStyle w:val="Compact"/>
-              <w:jc w:val="left"/>
             </w:pPr>
             <w:r>
               <w:t xml:space="preserve">Unit 10 - Database Programming</w:t>
@@ -4056,8 +3941,8 @@
             </w:r>
             <w:r>
               <w:rPr>
+                <w:i/>
                 <w:iCs/>
-                <w:i/>
               </w:rPr>
               <w:t xml:space="preserve">Stored procedures, functions, views, triggers,</w:t>
             </w:r>
@@ -4068,7 +3953,6 @@
           <w:p>
             <w:pPr>
               <w:pStyle w:val="Compact"/>
-              <w:jc w:val="left"/>
             </w:pPr>
             <w:r>
               <w:t xml:space="preserve">Problem Set 9, Text Ch 10, Unit Quiz 10</w:t>
@@ -4082,7 +3966,6 @@
           <w:p>
             <w:pPr>
               <w:pStyle w:val="Compact"/>
-              <w:jc w:val="left"/>
             </w:pPr>
             <w:r>
               <w:t xml:space="preserve">11</w:t>
@@ -4102,7 +3985,6 @@
           <w:p>
             <w:pPr>
               <w:pStyle w:val="Compact"/>
-              <w:jc w:val="left"/>
             </w:pPr>
             <w:r>
               <w:t xml:space="preserve">Unit 11 – Transactions and Concurrency Control</w:t>
@@ -4112,8 +3994,8 @@
             </w:r>
             <w:r>
               <w:rPr>
+                <w:i/>
                 <w:iCs/>
-                <w:i/>
               </w:rPr>
               <w:t xml:space="preserve">transaction management, commit / rollback, transaction safety, locks, versioning, deadlocks</w:t>
             </w:r>
@@ -4124,7 +4006,6 @@
           <w:p>
             <w:pPr>
               <w:pStyle w:val="Compact"/>
-              <w:jc w:val="left"/>
             </w:pPr>
             <w:r>
               <w:t xml:space="preserve">Problem Set 10, Text Ch 11, Unit Quiz 11</w:t>
@@ -4138,7 +4019,6 @@
           <w:p>
             <w:pPr>
               <w:pStyle w:val="Compact"/>
-              <w:jc w:val="left"/>
             </w:pPr>
             <w:r>
               <w:t xml:space="preserve">12</w:t>
@@ -4158,7 +4038,6 @@
           <w:p>
             <w:pPr>
               <w:pStyle w:val="Compact"/>
-              <w:jc w:val="left"/>
             </w:pPr>
             <w:r>
               <w:t xml:space="preserve">Unit 12 – Performance and Indexing</w:t>
@@ -4168,8 +4047,8 @@
             </w:r>
             <w:r>
               <w:rPr>
+                <w:i/>
                 <w:iCs/>
-                <w:i/>
               </w:rPr>
               <w:t xml:space="preserve">Reading query plans, scans vs seeks, clustered non cluster index, tuning for performance.</w:t>
             </w:r>
@@ -4180,7 +4059,6 @@
           <w:p>
             <w:pPr>
               <w:pStyle w:val="Compact"/>
-              <w:jc w:val="left"/>
             </w:pPr>
             <w:r>
               <w:t xml:space="preserve">Problem Set 11, Text Ch 12, Unit Quiz 12</w:t>
@@ -4194,7 +4072,6 @@
           <w:p>
             <w:pPr>
               <w:pStyle w:val="Compact"/>
-              <w:jc w:val="left"/>
             </w:pPr>
             <w:r>
               <w:t xml:space="preserve">13</w:t>
@@ -4214,7 +4091,6 @@
           <w:p>
             <w:pPr>
               <w:pStyle w:val="Compact"/>
-              <w:jc w:val="left"/>
             </w:pPr>
             <w:r>
               <w:t xml:space="preserve">Unit 13 – Data Normalization</w:t>
@@ -4224,8 +4100,8 @@
             </w:r>
             <w:r>
               <w:rPr>
+                <w:i/>
                 <w:iCs/>
-                <w:i/>
               </w:rPr>
               <w:t xml:space="preserve">1st, 2nd and 3rd normal forms. Table redesigns for normal forms, migration of data to new tables</w:t>
             </w:r>
@@ -4236,7 +4112,6 @@
           <w:p>
             <w:pPr>
               <w:pStyle w:val="Compact"/>
-              <w:jc w:val="left"/>
             </w:pPr>
             <w:r>
               <w:t xml:space="preserve">Problem Set 12, Text Ch 13, Unit Quiz 13</w:t>
@@ -4250,7 +4125,6 @@
           <w:p>
             <w:pPr>
               <w:pStyle w:val="Compact"/>
-              <w:jc w:val="left"/>
             </w:pPr>
             <w:r>
               <w:t xml:space="preserve">14</w:t>
@@ -4270,7 +4144,6 @@
           <w:p>
             <w:pPr>
               <w:pStyle w:val="Compact"/>
-              <w:jc w:val="left"/>
             </w:pPr>
             <w:r>
               <w:t xml:space="preserve">Final Project Q&amp;A</w:t>
@@ -4282,7 +4155,6 @@
           <w:p>
             <w:pPr>
               <w:pStyle w:val="Compact"/>
-              <w:jc w:val="left"/>
             </w:pPr>
             <w:r>
               <w:t xml:space="preserve">Problem Set 13, Team Project</w:t>
@@ -4325,14 +4197,14 @@
 <file path=word/numbering.xml><?xml version="1.0" encoding="utf-8"?>
 <w:numbering xmlns:w="http://schemas.openxmlformats.org/wordprocessingml/2006/main">
   <w:abstractNum w:abstractNumId="990">
-    <w:nsid w:val="A990"/>
+    <w:nsid w:val="0000A990"/>
     <w:multiLevelType w:val="multilevel"/>
     <w:lvl w:ilvl="0">
       <w:numFmt w:val="bullet"/>
       <w:lvlText w:val=" "/>
       <w:lvlJc w:val="left"/>
       <w:pPr>
-        <w:ind w:left="720" w:hanging="480"/>
+        <w:ind w:left="720" w:hanging="360"/>
       </w:pPr>
     </w:lvl>
     <w:lvl w:ilvl="1">
@@ -4340,7 +4212,7 @@
       <w:lvlText w:val=" "/>
       <w:lvlJc w:val="left"/>
       <w:pPr>
-        <w:ind w:left="1440" w:hanging="480"/>
+        <w:ind w:left="1440" w:hanging="360"/>
       </w:pPr>
     </w:lvl>
     <w:lvl w:ilvl="2">
@@ -4348,7 +4220,7 @@
       <w:lvlText w:val=" "/>
       <w:lvlJc w:val="left"/>
       <w:pPr>
-        <w:ind w:left="2160" w:hanging="480"/>
+        <w:ind w:left="2160" w:hanging="360"/>
       </w:pPr>
     </w:lvl>
     <w:lvl w:ilvl="3">
@@ -4356,7 +4228,7 @@
       <w:lvlText w:val=" "/>
       <w:lvlJc w:val="left"/>
       <w:pPr>
-        <w:ind w:left="2880" w:hanging="480"/>
+        <w:ind w:left="2880" w:hanging="360"/>
       </w:pPr>
     </w:lvl>
     <w:lvl w:ilvl="4">
@@ -4364,7 +4236,7 @@
       <w:lvlText w:val=" "/>
       <w:lvlJc w:val="left"/>
       <w:pPr>
-        <w:ind w:left="3600" w:hanging="480"/>
+        <w:ind w:left="3600" w:hanging="360"/>
       </w:pPr>
     </w:lvl>
     <w:lvl w:ilvl="5">
@@ -4372,7 +4244,7 @@
       <w:lvlText w:val=" "/>
       <w:lvlJc w:val="left"/>
       <w:pPr>
-        <w:ind w:left="4320" w:hanging="480"/>
+        <w:ind w:left="4320" w:hanging="360"/>
       </w:pPr>
     </w:lvl>
     <w:lvl w:ilvl="6">
@@ -4380,7 +4252,7 @@
       <w:lvlText w:val=" "/>
       <w:lvlJc w:val="left"/>
       <w:pPr>
-        <w:ind w:left="5040" w:hanging="480"/>
+        <w:ind w:left="5040" w:hanging="360"/>
       </w:pPr>
     </w:lvl>
     <w:lvl w:ilvl="7">
@@ -4388,7 +4260,7 @@
       <w:lvlText w:val=" "/>
       <w:lvlJc w:val="left"/>
       <w:pPr>
-        <w:ind w:left="5760" w:hanging="480"/>
+        <w:ind w:left="5760" w:hanging="360"/>
       </w:pPr>
     </w:lvl>
     <w:lvl w:ilvl="8">
@@ -4396,88 +4268,115 @@
       <w:lvlText w:val=" "/>
       <w:lvlJc w:val="left"/>
       <w:pPr>
-        <w:ind w:left="6480" w:hanging="480"/>
+        <w:ind w:left="6480" w:hanging="360"/>
       </w:pPr>
     </w:lvl>
   </w:abstractNum>
   <w:abstractNum w:abstractNumId="991">
-    <w:nsid w:val="A991"/>
+    <w:nsid w:val="0000A991"/>
     <w:multiLevelType w:val="multilevel"/>
     <w:lvl w:ilvl="0">
       <w:numFmt w:val="bullet"/>
-      <w:lvlText w:val="•"/>
+      <w:lvlText w:val=""/>
       <w:lvlJc w:val="left"/>
       <w:pPr>
-        <w:ind w:left="720" w:hanging="480"/>
-      </w:pPr>
+        <w:ind w:left="720" w:hanging="360"/>
+      </w:pPr>
+      <w:rPr>
+        <w:rFonts w:ascii="Symbol" w:hAnsi="Symbol" w:cs="Symbol" w:hint="default"/>
+      </w:rPr>
     </w:lvl>
     <w:lvl w:ilvl="1">
       <w:numFmt w:val="bullet"/>
-      <w:lvlText w:val="–"/>
+      <w:lvlText w:val="o"/>
       <w:lvlJc w:val="left"/>
       <w:pPr>
-        <w:ind w:left="1440" w:hanging="480"/>
-      </w:pPr>
+        <w:ind w:left="1440" w:hanging="360"/>
+      </w:pPr>
+      <w:rPr>
+        <w:rFonts w:ascii="Courier New" w:hAnsi="Courier New" w:cs="Courier New" w:hint="default"/>
+      </w:rPr>
     </w:lvl>
     <w:lvl w:ilvl="2">
       <w:numFmt w:val="bullet"/>
-      <w:lvlText w:val="•"/>
+      <w:lvlText w:val=""/>
       <w:lvlJc w:val="left"/>
       <w:pPr>
-        <w:ind w:left="2160" w:hanging="480"/>
-      </w:pPr>
+        <w:ind w:left="2160" w:hanging="360"/>
+      </w:pPr>
+      <w:rPr>
+        <w:rFonts w:ascii="Wingdings" w:hAnsi="Wingdings" w:cs="Wingdings" w:hint="default"/>
+      </w:rPr>
     </w:lvl>
     <w:lvl w:ilvl="3">
       <w:numFmt w:val="bullet"/>
-      <w:lvlText w:val="–"/>
+      <w:lvlText w:val=""/>
       <w:lvlJc w:val="left"/>
       <w:pPr>
-        <w:ind w:left="2880" w:hanging="480"/>
-      </w:pPr>
+        <w:ind w:left="2880" w:hanging="360"/>
+      </w:pPr>
+      <w:rPr>
+        <w:rFonts w:ascii="Symbol" w:hAnsi="Symbol" w:cs="Symbol" w:hint="default"/>
+      </w:rPr>
     </w:lvl>
     <w:lvl w:ilvl="4">
       <w:numFmt w:val="bullet"/>
-      <w:lvlText w:val="•"/>
+      <w:lvlText w:val="o"/>
       <w:lvlJc w:val="left"/>
       <w:pPr>
-        <w:ind w:left="3600" w:hanging="480"/>
-      </w:pPr>
+        <w:ind w:left="3600" w:hanging="360"/>
+      </w:pPr>
+      <w:rPr>
+        <w:rFonts w:ascii="Courier New" w:hAnsi="Courier New" w:cs="Courier New" w:hint="default"/>
+      </w:rPr>
     </w:lvl>
     <w:lvl w:ilvl="5">
       <w:numFmt w:val="bullet"/>
-      <w:lvlText w:val="–"/>
+      <w:lvlText w:val=""/>
       <w:lvlJc w:val="left"/>
       <w:pPr>
-        <w:ind w:left="4320" w:hanging="480"/>
-      </w:pPr>
+        <w:ind w:left="4320" w:hanging="360"/>
+      </w:pPr>
+      <w:rPr>
+        <w:rFonts w:ascii="Wingdings" w:hAnsi="Wingdings" w:cs="Wingdings" w:hint="default"/>
+      </w:rPr>
     </w:lvl>
     <w:lvl w:ilvl="6">
       <w:numFmt w:val="bullet"/>
-      <w:lvlText w:val="•"/>
+      <w:lvlText w:val=""/>
       <w:lvlJc w:val="left"/>
       <w:pPr>
-        <w:ind w:left="5040" w:hanging="480"/>
-      </w:pPr>
+        <w:ind w:left="5040" w:hanging="360"/>
+      </w:pPr>
+      <w:rPr>
+        <w:rFonts w:ascii="Symbol" w:hAnsi="Symbol" w:cs="Symbol" w:hint="default"/>
+      </w:rPr>
     </w:lvl>
     <w:lvl w:ilvl="7">
       <w:numFmt w:val="bullet"/>
-      <w:lvlText w:val="–"/>
+      <w:lvlText w:val="o"/>
       <w:lvlJc w:val="left"/>
       <w:pPr>
-        <w:ind w:left="5760" w:hanging="480"/>
-      </w:pPr>
+        <w:ind w:left="5760" w:hanging="360"/>
+      </w:pPr>
+      <w:rPr>
+        <w:rFonts w:ascii="Courier New" w:hAnsi="Courier New" w:cs="Courier New" w:hint="default"/>
+      </w:rPr>
     </w:lvl>
     <w:lvl w:ilvl="8">
       <w:numFmt w:val="bullet"/>
-      <w:lvlText w:val="•"/>
+      <w:lvlText w:val=""/>
       <w:lvlJc w:val="left"/>
       <w:pPr>
-        <w:ind w:left="6480" w:hanging="480"/>
-      </w:pPr>
+        <w:ind w:left="6480" w:hanging="360"/>
+      </w:pPr>
+      <w:rPr>
+        <w:rFonts w:ascii="Wingdings" w:hAnsi="Wingdings" w:cs="Wingdings" w:hint="default"/>
+      </w:rPr>
     </w:lvl>
   </w:abstractNum>
   <w:abstractNum w:abstractNumId="99411">
-    <w:nsid w:val="A99411"/>
+    <w:nsid w:val="00A99411"/>
     <w:multiLevelType w:val="multilevel"/>
     <w:lvl w:ilvl="0">
       <w:start w:val="1"/>
@@ -4485,7 +4384,7 @@
       <w:lvlText w:val="%1."/>
       <w:lvlJc w:val="left"/>
       <w:pPr>
-        <w:ind w:left="720" w:hanging="480"/>
+        <w:ind w:left="720" w:hanging="360"/>
       </w:pPr>
     </w:lvl>
     <w:lvl w:ilvl="1">
@@ -4494,7 +4393,7 @@
       <w:lvlText w:val="%2."/>
       <w:lvlJc w:val="left"/>
       <w:pPr>
-        <w:ind w:left="1440" w:hanging="480"/>
+        <w:ind w:left="1440" w:hanging="360"/>
       </w:pPr>
     </w:lvl>
     <w:lvl w:ilvl="2">
@@ -4503,7 +4402,7 @@
       <w:lvlText w:val="%3."/>
       <w:lvlJc w:val="left"/>
       <w:pPr>
-        <w:ind w:left="2160" w:hanging="480"/>
+        <w:ind w:left="2160" w:hanging="360"/>
       </w:pPr>
     </w:lvl>
     <w:lvl w:ilvl="3">
@@ -4512,7 +4411,7 @@
       <w:lvlText w:val="%4."/>
       <w:lvlJc w:val="left"/>
       <w:pPr>
-        <w:ind w:left="2880" w:hanging="480"/>
+        <w:ind w:left="2880" w:hanging="360"/>
       </w:pPr>
     </w:lvl>
     <w:lvl w:ilvl="4">
@@ -4521,7 +4420,7 @@
       <w:lvlText w:val="%5."/>
       <w:lvlJc w:val="left"/>
       <w:pPr>
-        <w:ind w:left="3600" w:hanging="480"/>
+        <w:ind w:left="3600" w:hanging="360"/>
       </w:pPr>
     </w:lvl>
     <w:lvl w:ilvl="5">
@@ -4530,7 +4429,7 @@
       <w:lvlText w:val="%6."/>
       <w:lvlJc w:val="left"/>
       <w:pPr>
-        <w:ind w:left="4320" w:hanging="480"/>
+        <w:ind w:left="4320" w:hanging="360"/>
       </w:pPr>
     </w:lvl>
     <w:lvl w:ilvl="6">
@@ -4539,7 +4438,7 @@
       <w:lvlText w:val="%7."/>
       <w:lvlJc w:val="left"/>
       <w:pPr>
-        <w:ind w:left="5040" w:hanging="480"/>
+        <w:ind w:left="5040" w:hanging="360"/>
       </w:pPr>
     </w:lvl>
     <w:lvl w:ilvl="7">
@@ -4548,7 +4447,7 @@
       <w:lvlText w:val="%8."/>
       <w:lvlJc w:val="left"/>
       <w:pPr>
-        <w:ind w:left="5760" w:hanging="480"/>
+        <w:ind w:left="5760" w:hanging="360"/>
       </w:pPr>
     </w:lvl>
     <w:lvl w:ilvl="8">
@@ -4557,7 +4456,7 @@
       <w:lvlText w:val="%9."/>
       <w:lvlJc w:val="left"/>
       <w:pPr>
-        <w:ind w:left="6480" w:hanging="480"/>
+        <w:ind w:left="6480" w:hanging="360"/>
       </w:pPr>
     </w:lvl>
   </w:abstractNum>
@@ -4713,10 +4612,10 @@
     <w:name w:val="Body Text"/>
     <w:basedOn w:val="Normal"/>
     <w:link w:val="BodyTextChar"/>
+    <w:qFormat/>
     <w:pPr>
       <w:spacing w:after="180" w:before="180"/>
     </w:pPr>
-    <w:qFormat/>
   </w:style>
   <w:style w:customStyle="1" w:styleId="FirstParagraph" w:type="paragraph">
     <w:name w:val="First Paragraph"/>
@@ -4736,36 +4635,69 @@
     <w:name w:val="Title"/>
     <w:basedOn w:val="Normal"/>
     <w:next w:val="BodyText"/>
+    <w:link w:val="TitleChar"/>
+    <w:uiPriority w:val="10"/>
     <w:qFormat/>
+    <w:rsid w:val="00A10FD9"/>
     <w:pPr>
-      <w:keepNext/>
-      <w:keepLines/>
-      <w:spacing w:after="240" w:before="480"/>
+      <w:spacing w:after="80" w:line="240" w:lineRule="auto"/>
+      <w:contextualSpacing/>
       <w:jc w:val="center"/>
     </w:pPr>
     <w:rPr>
       <w:rFonts w:asciiTheme="majorHAnsi" w:cstheme="majorBidi" w:eastAsiaTheme="majorEastAsia" w:hAnsiTheme="majorHAnsi"/>
-      <w:b/>
-      <w:bCs/>
-      <w:color w:themeColor="accent1" w:themeShade="B5" w:val="345A8A"/>
-      <w:sz w:val="36"/>
-      <w:szCs w:val="36"/>
+      <w:spacing w:val="-10"/>
+      <w:kern w:val="28"/>
+      <w:sz w:val="56"/>
+      <w:szCs w:val="56"/>
+    </w:rPr>
+  </w:style>
+  <w:style w:customStyle="1" w:styleId="TitleChar" w:type="character">
+    <w:name w:val="Title Char"/>
+    <w:basedOn w:val="DefaultParagraphFont"/>
+    <w:link w:val="Title"/>
+    <w:uiPriority w:val="10"/>
+    <w:rsid w:val="00A10FD9"/>
+    <w:rPr>
+      <w:rFonts w:asciiTheme="majorHAnsi" w:cstheme="majorBidi" w:eastAsiaTheme="majorEastAsia" w:hAnsiTheme="majorHAnsi"/>
+      <w:spacing w:val="-10"/>
+      <w:kern w:val="28"/>
+      <w:sz w:val="56"/>
+      <w:szCs w:val="56"/>
     </w:rPr>
   </w:style>
   <w:style w:styleId="Subtitle" w:type="paragraph">
     <w:name w:val="Subtitle"/>
     <w:basedOn w:val="Title"/>
     <w:next w:val="BodyText"/>
+    <w:link w:val="SubtitleChar"/>
+    <w:uiPriority w:val="11"/>
     <w:qFormat/>
+    <w:rsid w:val="00A10FD9"/>
     <w:pPr>
-      <w:keepNext/>
-      <w:keepLines/>
-      <w:spacing w:after="240" w:before="240"/>
-      <w:jc w:val="center"/>
+      <w:numPr>
+        <w:ilvl w:val="1"/>
+      </w:numPr>
     </w:pPr>
     <w:rPr>
-      <w:sz w:val="30"/>
-      <w:szCs w:val="30"/>
+      <w:rFonts w:cstheme="majorBidi" w:eastAsiaTheme="majorEastAsia"/>
+      <w:spacing w:val="15"/>
+      <w:sz w:val="28"/>
+      <w:szCs w:val="28"/>
+    </w:rPr>
+  </w:style>
+  <w:style w:customStyle="1" w:styleId="SubtitleChar" w:type="character">
+    <w:name w:val="Subtitle Char"/>
+    <w:basedOn w:val="DefaultParagraphFont"/>
+    <w:link w:val="Subtitle"/>
+    <w:uiPriority w:val="11"/>
+    <w:rsid w:val="00A10FD9"/>
+    <w:rPr>
+      <w:rFonts w:cstheme="majorBidi" w:eastAsiaTheme="majorEastAsia"/>
+      <w:color w:themeColor="text1" w:themeTint="A6" w:val="595959"/>
+      <w:spacing w:val="15"/>
+      <w:sz w:val="28"/>
+      <w:szCs w:val="28"/>
     </w:rPr>
   </w:style>
   <w:style w:customStyle="1" w:styleId="Author" w:type="paragraph">
@@ -4796,15 +4728,13 @@
     <w:pPr>
       <w:keepNext/>
       <w:keepLines/>
+      <w:spacing w:after="0" w:before="300"/>
       <w:jc w:val="center"/>
-      <w:spacing w:after="0" w:before="300"/>
     </w:pPr>
     <w:rPr>
+      <w:b/>
       <w:sz w:val="20"/>
       <w:szCs w:val="20"/>
-      <w:b/>
-      <w:color w:val="345A8A"/>
-      &gt;
     </w:rPr>
   </w:style>
   <w:style w:customStyle="1" w:styleId="Abstract" w:type="paragraph">
@@ -4831,191 +4761,321 @@
     <w:rPr/>
   </w:style>
   <w:style w:styleId="Heading1" w:type="paragraph">
-    <w:name w:val="Heading 1"/>
+    <w:name w:val="heading 1"/>
     <w:basedOn w:val="Normal"/>
     <w:next w:val="BodyText"/>
+    <w:link w:val="Heading1Char"/>
     <w:uiPriority w:val="9"/>
     <w:qFormat/>
+    <w:rsid w:val="00A10FD9"/>
     <w:pPr>
       <w:keepNext/>
       <w:keepLines/>
-      <w:spacing w:after="0" w:before="480"/>
+      <w:spacing w:after="80" w:before="360"/>
       <w:outlineLvl w:val="0"/>
     </w:pPr>
     <w:rPr>
       <w:rFonts w:asciiTheme="majorHAnsi" w:cstheme="majorBidi" w:eastAsiaTheme="majorEastAsia" w:hAnsiTheme="majorHAnsi"/>
-      <w:b/>
-      <w:bCs/>
-      <w:color w:themeColor="accent1" w:val="4F81BD"/>
-      <w:sz w:val="32"/>
-      <w:szCs w:val="32"/>
+      <w:color w:themeColor="accent1" w:themeShade="BF" w:val="0F4761"/>
+      <w:sz w:val="40"/>
+      <w:szCs w:val="40"/>
     </w:rPr>
   </w:style>
   <w:style w:styleId="Heading2" w:type="paragraph">
-    <w:name w:val="Heading 2"/>
+    <w:name w:val="heading 2"/>
     <w:basedOn w:val="Normal"/>
     <w:next w:val="BodyText"/>
+    <w:link w:val="Heading2Char"/>
     <w:uiPriority w:val="9"/>
+    <w:semiHidden/>
     <w:unhideWhenUsed/>
     <w:qFormat/>
+    <w:rsid w:val="00A10FD9"/>
     <w:pPr>
       <w:keepNext/>
       <w:keepLines/>
-      <w:spacing w:after="0" w:before="200"/>
+      <w:spacing w:after="80" w:before="160"/>
       <w:outlineLvl w:val="1"/>
     </w:pPr>
     <w:rPr>
       <w:rFonts w:asciiTheme="majorHAnsi" w:cstheme="majorBidi" w:eastAsiaTheme="majorEastAsia" w:hAnsiTheme="majorHAnsi"/>
-      <w:b/>
-      <w:bCs/>
-      <w:color w:themeColor="accent1" w:val="4F81BD"/>
+      <w:color w:themeColor="accent1" w:themeShade="BF" w:val="0F4761"/>
+      <w:sz w:val="32"/>
+      <w:szCs w:val="32"/>
+    </w:rPr>
+  </w:style>
+  <w:style w:styleId="Heading3" w:type="paragraph">
+    <w:name w:val="heading 3"/>
+    <w:basedOn w:val="Normal"/>
+    <w:next w:val="BodyText"/>
+    <w:link w:val="Heading3Char"/>
+    <w:uiPriority w:val="9"/>
+    <w:semiHidden/>
+    <w:unhideWhenUsed/>
+    <w:qFormat/>
+    <w:rsid w:val="00A10FD9"/>
+    <w:pPr>
+      <w:keepNext/>
+      <w:keepLines/>
+      <w:spacing w:after="80" w:before="160"/>
+      <w:outlineLvl w:val="2"/>
+    </w:pPr>
+    <w:rPr>
+      <w:rFonts w:cstheme="majorBidi" w:eastAsiaTheme="majorEastAsia"/>
+      <w:color w:themeColor="accent1" w:themeShade="BF" w:val="0F4761"/>
       <w:sz w:val="28"/>
       <w:szCs w:val="28"/>
     </w:rPr>
   </w:style>
-  <w:style w:styleId="Heading3" w:type="paragraph">
-    <w:name w:val="Heading 3"/>
+  <w:style w:styleId="Heading4" w:type="paragraph">
+    <w:name w:val="heading 4"/>
     <w:basedOn w:val="Normal"/>
     <w:next w:val="BodyText"/>
+    <w:link w:val="Heading4Char"/>
     <w:uiPriority w:val="9"/>
+    <w:semiHidden/>
     <w:unhideWhenUsed/>
     <w:qFormat/>
+    <w:rsid w:val="00A10FD9"/>
     <w:pPr>
       <w:keepNext/>
       <w:keepLines/>
-      <w:spacing w:after="0" w:before="200"/>
-      <w:outlineLvl w:val="2"/>
+      <w:spacing w:after="40" w:before="80"/>
+      <w:outlineLvl w:val="3"/>
     </w:pPr>
     <w:rPr>
-      <w:rFonts w:asciiTheme="majorHAnsi" w:cstheme="majorBidi" w:eastAsiaTheme="majorEastAsia" w:hAnsiTheme="majorHAnsi"/>
-      <w:b/>
-      <w:bCs/>
-      <w:color w:themeColor="accent1" w:val="4F81BD"/>
-      <w:sz w:val="24"/>
-      <w:szCs w:val="24"/>
+      <w:rFonts w:cstheme="majorBidi" w:eastAsiaTheme="majorEastAsia"/>
+      <w:i/>
+      <w:iCs/>
+      <w:color w:themeColor="accent1" w:themeShade="BF" w:val="0F4761"/>
     </w:rPr>
   </w:style>
-  <w:style w:styleId="Heading4" w:type="paragraph">
-    <w:name w:val="Heading 4"/>
+  <w:style w:styleId="Heading5" w:type="paragraph">
+    <w:name w:val="heading 5"/>
     <w:basedOn w:val="Normal"/>
     <w:next w:val="BodyText"/>
+    <w:link w:val="Heading5Char"/>
     <w:uiPriority w:val="9"/>
+    <w:semiHidden/>
     <w:unhideWhenUsed/>
     <w:qFormat/>
+    <w:rsid w:val="00A10FD9"/>
     <w:pPr>
       <w:keepNext/>
       <w:keepLines/>
-      <w:spacing w:after="0" w:before="200"/>
-      <w:outlineLvl w:val="3"/>
+      <w:spacing w:after="40" w:before="80"/>
+      <w:outlineLvl w:val="4"/>
     </w:pPr>
     <w:rPr>
-      <w:rFonts w:asciiTheme="majorHAnsi" w:cstheme="majorBidi" w:eastAsiaTheme="majorEastAsia" w:hAnsiTheme="majorHAnsi"/>
-      <w:i/>
-      <w:bCs/>
-      <w:color w:themeColor="accent1" w:val="4F81BD"/>
-      <w:sz w:val="24"/>
-      <w:szCs w:val="24"/>
+      <w:rFonts w:cstheme="majorBidi" w:eastAsiaTheme="majorEastAsia"/>
+      <w:color w:themeColor="accent1" w:themeShade="BF" w:val="0F4761"/>
     </w:rPr>
   </w:style>
-  <w:style w:styleId="Heading5" w:type="paragraph">
-    <w:name w:val="Heading 5"/>
+  <w:style w:styleId="Heading6" w:type="paragraph">
+    <w:name w:val="heading 6"/>
     <w:basedOn w:val="Normal"/>
     <w:next w:val="BodyText"/>
+    <w:link w:val="Heading6Char"/>
     <w:uiPriority w:val="9"/>
+    <w:semiHidden/>
     <w:unhideWhenUsed/>
     <w:qFormat/>
+    <w:rsid w:val="00A10FD9"/>
     <w:pPr>
       <w:keepNext/>
       <w:keepLines/>
-      <w:spacing w:after="0" w:before="200"/>
-      <w:outlineLvl w:val="4"/>
+      <w:spacing w:after="0" w:before="40"/>
+      <w:outlineLvl w:val="5"/>
     </w:pPr>
     <w:rPr>
-      <w:rFonts w:asciiTheme="majorHAnsi" w:cstheme="majorBidi" w:eastAsiaTheme="majorEastAsia" w:hAnsiTheme="majorHAnsi"/>
+      <w:rFonts w:cstheme="majorBidi" w:eastAsiaTheme="majorEastAsia"/>
+      <w:i/>
       <w:iCs/>
-      <w:color w:themeColor="accent1" w:val="4F81BD"/>
-      <w:sz w:val="24"/>
-      <w:szCs w:val="24"/>
+      <w:color w:themeColor="text1" w:themeTint="A6" w:val="595959"/>
     </w:rPr>
   </w:style>
-  <w:style w:styleId="Heading6" w:type="paragraph">
-    <w:name w:val="Heading 6"/>
+  <w:style w:styleId="Heading7" w:type="paragraph">
+    <w:name w:val="heading 7"/>
     <w:basedOn w:val="Normal"/>
     <w:next w:val="BodyText"/>
+    <w:link w:val="Heading7Char"/>
     <w:uiPriority w:val="9"/>
+    <w:semiHidden/>
     <w:unhideWhenUsed/>
     <w:qFormat/>
+    <w:rsid w:val="00A10FD9"/>
     <w:pPr>
       <w:keepNext/>
       <w:keepLines/>
-      <w:spacing w:after="0" w:before="200"/>
-      <w:outlineLvl w:val="5"/>
+      <w:spacing w:after="0" w:before="40"/>
+      <w:outlineLvl w:val="6"/>
     </w:pPr>
     <w:rPr>
-      <w:rFonts w:asciiTheme="majorHAnsi" w:cstheme="majorBidi" w:eastAsiaTheme="majorEastAsia" w:hAnsiTheme="majorHAnsi"/>
-      <w:color w:themeColor="accent1" w:val="4F81BD"/>
-      <w:sz w:val="24"/>
-      <w:szCs w:val="24"/>
+      <w:rFonts w:cstheme="majorBidi" w:eastAsiaTheme="majorEastAsia"/>
+      <w:color w:themeColor="text1" w:themeTint="A6" w:val="595959"/>
     </w:rPr>
   </w:style>
-  <w:style w:styleId="Heading7" w:type="paragraph">
-    <w:name w:val="Heading 7"/>
+  <w:style w:styleId="Heading8" w:type="paragraph">
+    <w:name w:val="heading 8"/>
     <w:basedOn w:val="Normal"/>
     <w:next w:val="BodyText"/>
+    <w:link w:val="Heading8Char"/>
     <w:uiPriority w:val="9"/>
+    <w:semiHidden/>
     <w:unhideWhenUsed/>
     <w:qFormat/>
+    <w:rsid w:val="00A10FD9"/>
     <w:pPr>
       <w:keepNext/>
       <w:keepLines/>
-      <w:spacing w:after="0" w:before="200"/>
-      <w:outlineLvl w:val="6"/>
+      <w:spacing w:after="0"/>
+      <w:outlineLvl w:val="7"/>
     </w:pPr>
     <w:rPr>
-      <w:rFonts w:asciiTheme="majorHAnsi" w:cstheme="majorBidi" w:eastAsiaTheme="majorEastAsia" w:hAnsiTheme="majorHAnsi"/>
-      <w:color w:themeColor="accent1" w:val="4F81BD"/>
-      <w:sz w:val="24"/>
-      <w:szCs w:val="24"/>
+      <w:rFonts w:cstheme="majorBidi" w:eastAsiaTheme="majorEastAsia"/>
+      <w:i/>
+      <w:iCs/>
+      <w:color w:themeColor="text1" w:themeTint="D8" w:val="272727"/>
     </w:rPr>
   </w:style>
-  <w:style w:styleId="Heading8" w:type="paragraph">
-    <w:name w:val="Heading 8"/>
+  <w:style w:styleId="Heading9" w:type="paragraph">
+    <w:name w:val="heading 9"/>
     <w:basedOn w:val="Normal"/>
     <w:next w:val="BodyText"/>
+    <w:link w:val="Heading9Char"/>
     <w:uiPriority w:val="9"/>
+    <w:semiHidden/>
     <w:unhideWhenUsed/>
     <w:qFormat/>
+    <w:rsid w:val="00A10FD9"/>
     <w:pPr>
       <w:keepNext/>
       <w:keepLines/>
-      <w:spacing w:after="0" w:before="200"/>
-      <w:outlineLvl w:val="7"/>
-    </w:pPr>
-    <w:rPr>
-      <w:rFonts w:asciiTheme="majorHAnsi" w:cstheme="majorBidi" w:eastAsiaTheme="majorEastAsia" w:hAnsiTheme="majorHAnsi"/>
-      <w:color w:themeColor="accent1" w:val="4F81BD"/>
-      <w:sz w:val="24"/>
-      <w:szCs w:val="24"/>
-    </w:rPr>
-  </w:style>
-  <w:style w:styleId="Heading9" w:type="paragraph">
-    <w:name w:val="Heading 9"/>
-    <w:basedOn w:val="Normal"/>
-    <w:next w:val="BodyText"/>
-    <w:uiPriority w:val="9"/>
-    <w:unhideWhenUsed/>
-    <w:qFormat/>
-    <w:pPr>
-      <w:keepNext/>
-      <w:keepLines/>
-      <w:spacing w:after="0" w:before="200"/>
+      <w:spacing w:after="0"/>
       <w:outlineLvl w:val="8"/>
     </w:pPr>
     <w:rPr>
+      <w:rFonts w:cstheme="majorBidi" w:eastAsiaTheme="majorEastAsia"/>
+      <w:color w:themeColor="text1" w:themeTint="D8" w:val="272727"/>
+    </w:rPr>
+  </w:style>
+  <w:style w:customStyle="1" w:styleId="Heading1Char" w:type="character">
+    <w:name w:val="Heading 1 Char"/>
+    <w:basedOn w:val="DefaultParagraphFont"/>
+    <w:link w:val="Heading1"/>
+    <w:uiPriority w:val="9"/>
+    <w:rsid w:val="00A10FD9"/>
+    <w:rPr>
       <w:rFonts w:asciiTheme="majorHAnsi" w:cstheme="majorBidi" w:eastAsiaTheme="majorEastAsia" w:hAnsiTheme="majorHAnsi"/>
-      <w:color w:themeColor="accent1" w:val="4F81BD"/>
-      <w:sz w:val="24"/>
-      <w:szCs w:val="24"/>
+      <w:color w:themeColor="accent1" w:themeShade="BF" w:val="0F4761"/>
+      <w:sz w:val="40"/>
+      <w:szCs w:val="40"/>
+    </w:rPr>
+  </w:style>
+  <w:style w:customStyle="1" w:styleId="Heading2Char" w:type="character">
+    <w:name w:val="Heading 2 Char"/>
+    <w:basedOn w:val="DefaultParagraphFont"/>
+    <w:link w:val="Heading2"/>
+    <w:uiPriority w:val="9"/>
+    <w:semiHidden/>
+    <w:rsid w:val="00A10FD9"/>
+    <w:rPr>
+      <w:rFonts w:asciiTheme="majorHAnsi" w:cstheme="majorBidi" w:eastAsiaTheme="majorEastAsia" w:hAnsiTheme="majorHAnsi"/>
+      <w:color w:themeColor="accent1" w:themeShade="BF" w:val="0F4761"/>
+      <w:sz w:val="32"/>
+      <w:szCs w:val="32"/>
+    </w:rPr>
+  </w:style>
+  <w:style w:customStyle="1" w:styleId="Heading3Char" w:type="character">
+    <w:name w:val="Heading 3 Char"/>
+    <w:basedOn w:val="DefaultParagraphFont"/>
+    <w:link w:val="Heading3"/>
+    <w:uiPriority w:val="9"/>
+    <w:semiHidden/>
+    <w:rsid w:val="00A10FD9"/>
+    <w:rPr>
+      <w:rFonts w:cstheme="majorBidi" w:eastAsiaTheme="majorEastAsia"/>
+      <w:color w:themeColor="accent1" w:themeShade="BF" w:val="0F4761"/>
+      <w:sz w:val="28"/>
+      <w:szCs w:val="28"/>
+    </w:rPr>
+  </w:style>
+  <w:style w:customStyle="1" w:styleId="Heading4Char" w:type="character">
+    <w:name w:val="Heading 4 Char"/>
+    <w:basedOn w:val="DefaultParagraphFont"/>
+    <w:link w:val="Heading4"/>
+    <w:uiPriority w:val="9"/>
+    <w:semiHidden/>
+    <w:rsid w:val="00A10FD9"/>
+    <w:rPr>
+      <w:rFonts w:cstheme="majorBidi" w:eastAsiaTheme="majorEastAsia"/>
+      <w:i/>
+      <w:iCs/>
+      <w:color w:themeColor="accent1" w:themeShade="BF" w:val="0F4761"/>
+    </w:rPr>
+  </w:style>
+  <w:style w:customStyle="1" w:styleId="Heading5Char" w:type="character">
+    <w:name w:val="Heading 5 Char"/>
+    <w:basedOn w:val="DefaultParagraphFont"/>
+    <w:link w:val="Heading5"/>
+    <w:uiPriority w:val="9"/>
+    <w:semiHidden/>
+    <w:rsid w:val="00A10FD9"/>
+    <w:rPr>
+      <w:rFonts w:cstheme="majorBidi" w:eastAsiaTheme="majorEastAsia"/>
+      <w:color w:themeColor="accent1" w:themeShade="BF" w:val="0F4761"/>
+    </w:rPr>
+  </w:style>
+  <w:style w:customStyle="1" w:styleId="Heading6Char" w:type="character">
+    <w:name w:val="Heading 6 Char"/>
+    <w:basedOn w:val="DefaultParagraphFont"/>
+    <w:link w:val="Heading6"/>
+    <w:uiPriority w:val="9"/>
+    <w:semiHidden/>
+    <w:rsid w:val="00A10FD9"/>
+    <w:rPr>
+      <w:rFonts w:cstheme="majorBidi" w:eastAsiaTheme="majorEastAsia"/>
+      <w:i/>
+      <w:iCs/>
+      <w:color w:themeColor="text1" w:themeTint="A6" w:val="595959"/>
+    </w:rPr>
+  </w:style>
+  <w:style w:customStyle="1" w:styleId="Heading7Char" w:type="character">
+    <w:name w:val="Heading 7 Char"/>
+    <w:basedOn w:val="DefaultParagraphFont"/>
+    <w:link w:val="Heading7"/>
+    <w:uiPriority w:val="9"/>
+    <w:semiHidden/>
+    <w:rsid w:val="00A10FD9"/>
+    <w:rPr>
+      <w:rFonts w:cstheme="majorBidi" w:eastAsiaTheme="majorEastAsia"/>
+      <w:color w:themeColor="text1" w:themeTint="A6" w:val="595959"/>
+    </w:rPr>
+  </w:style>
+  <w:style w:customStyle="1" w:styleId="Heading8Char" w:type="character">
+    <w:name w:val="Heading 8 Char"/>
+    <w:basedOn w:val="DefaultParagraphFont"/>
+    <w:link w:val="Heading8"/>
+    <w:uiPriority w:val="9"/>
+    <w:semiHidden/>
+    <w:rsid w:val="00A10FD9"/>
+    <w:rPr>
+      <w:rFonts w:cstheme="majorBidi" w:eastAsiaTheme="majorEastAsia"/>
+      <w:i/>
+      <w:iCs/>
+      <w:color w:themeColor="text1" w:themeTint="D8" w:val="272727"/>
+    </w:rPr>
+  </w:style>
+  <w:style w:customStyle="1" w:styleId="Heading9Char" w:type="character">
+    <w:name w:val="Heading 9 Char"/>
+    <w:basedOn w:val="DefaultParagraphFont"/>
+    <w:link w:val="Heading9"/>
+    <w:uiPriority w:val="9"/>
+    <w:semiHidden/>
+    <w:rsid w:val="00A10FD9"/>
+    <w:rPr>
+      <w:rFonts w:cstheme="majorBidi" w:eastAsiaTheme="majorEastAsia"/>
+      <w:color w:themeColor="text1" w:themeTint="D8" w:val="272727"/>
     </w:rPr>
   </w:style>
   <w:style w:styleId="BlockText" w:type="paragraph">
@@ -5037,6 +5097,18 @@
     <w:uiPriority w:val="9"/>
     <w:unhideWhenUsed/>
     <w:qFormat/>
+  </w:style>
+  <w:style w:styleId="FootnoteBlockText" w:type="paragraph">
+    <w:name w:val="Footnote Block Text"/>
+    <w:basedOn w:val="FootnoteText"/>
+    <w:next w:val="FootnoteText"/>
+    <w:uiPriority w:val="9"/>
+    <w:unhideWhenUsed/>
+    <w:qFormat/>
+    <w:pPr>
+      <w:spacing w:after="100" w:before="100"/>
+      <w:ind w:firstLine="0" w:left="480" w:right="480"/>
+    </w:pPr>
   </w:style>
   <w:style w:default="1" w:styleId="DefaultParagraphFont" w:type="character">
     <w:name w:val="Default Paragraph Font"/>
@@ -5067,10 +5139,10 @@
         <w:jc w:val="left"/>
       </w:trPr>
       <w:tcPr>
-        <w:vAlign w:val="bottom"/>
         <w:tcBorders>
           <w:bottom w:val="single"/>
         </w:tcBorders>
+        <w:vAlign w:val="bottom"/>
       </w:tcPr>
     </w:tblStylePr>
   </w:style>
@@ -5185,8 +5257,8 @@
     <w:name w:val="KeywordTok"/>
     <w:basedOn w:val="VerbatimChar"/>
     <w:rPr>
+      <w:b/>
       <w:color w:val="007020"/>
-      <w:b/>
     </w:rPr>
   </w:style>
   <w:style w:type="character" w:customStyle="1" w:styleId="DataTypeTok">
@@ -5263,42 +5335,42 @@
     <w:name w:val="ImportTok"/>
     <w:basedOn w:val="VerbatimChar"/>
     <w:rPr>
+      <w:b/>
       <w:color w:val="008000"/>
-      <w:b/>
     </w:rPr>
   </w:style>
   <w:style w:type="character" w:customStyle="1" w:styleId="CommentTok">
     <w:name w:val="CommentTok"/>
     <w:basedOn w:val="VerbatimChar"/>
     <w:rPr>
+      <w:i/>
       <w:color w:val="60a0b0"/>
-      <w:i/>
     </w:rPr>
   </w:style>
   <w:style w:type="character" w:customStyle="1" w:styleId="DocumentationTok">
     <w:name w:val="DocumentationTok"/>
     <w:basedOn w:val="VerbatimChar"/>
     <w:rPr>
+      <w:i/>
       <w:color w:val="ba2121"/>
-      <w:i/>
     </w:rPr>
   </w:style>
   <w:style w:type="character" w:customStyle="1" w:styleId="AnnotationTok">
     <w:name w:val="AnnotationTok"/>
     <w:basedOn w:val="VerbatimChar"/>
     <w:rPr>
-      <w:color w:val="60a0b0"/>
       <w:b/>
       <w:i/>
+      <w:color w:val="60a0b0"/>
     </w:rPr>
   </w:style>
   <w:style w:type="character" w:customStyle="1" w:styleId="CommentVarTok">
     <w:name w:val="CommentVarTok"/>
     <w:basedOn w:val="VerbatimChar"/>
     <w:rPr>
-      <w:color w:val="60a0b0"/>
       <w:b/>
       <w:i/>
+      <w:color w:val="60a0b0"/>
     </w:rPr>
   </w:style>
   <w:style w:type="character" w:customStyle="1" w:styleId="OtherTok">
@@ -5326,8 +5398,8 @@
     <w:name w:val="ControlFlowTok"/>
     <w:basedOn w:val="VerbatimChar"/>
     <w:rPr>
+      <w:b/>
       <w:color w:val="007020"/>
-      <w:b/>
     </w:rPr>
   </w:style>
   <w:style w:type="character" w:customStyle="1" w:styleId="OperatorTok">
@@ -5372,34 +5444,34 @@
     <w:name w:val="InformationTok"/>
     <w:basedOn w:val="VerbatimChar"/>
     <w:rPr>
-      <w:color w:val="60a0b0"/>
       <w:b/>
       <w:i/>
+      <w:color w:val="60a0b0"/>
     </w:rPr>
   </w:style>
   <w:style w:type="character" w:customStyle="1" w:styleId="WarningTok">
     <w:name w:val="WarningTok"/>
     <w:basedOn w:val="VerbatimChar"/>
     <w:rPr>
-      <w:color w:val="60a0b0"/>
       <w:b/>
       <w:i/>
+      <w:color w:val="60a0b0"/>
     </w:rPr>
   </w:style>
   <w:style w:type="character" w:customStyle="1" w:styleId="AlertTok">
     <w:name w:val="AlertTok"/>
     <w:basedOn w:val="VerbatimChar"/>
     <w:rPr>
+      <w:b/>
       <w:color w:val="ff0000"/>
-      <w:b/>
     </w:rPr>
   </w:style>
   <w:style w:type="character" w:customStyle="1" w:styleId="ErrorTok">
     <w:name w:val="ErrorTok"/>
     <w:basedOn w:val="VerbatimChar"/>
     <w:rPr>
+      <w:b/>
       <w:color w:val="ff0000"/>
-      <w:b/>
     </w:rPr>
   </w:style>
   <w:style w:type="character" w:customStyle="1" w:styleId="NormalTok">
@@ -5421,44 +5493,44 @@
         <a:sysClr val="window" lastClr="FFFFFF"/>
       </a:lt1>
       <a:dk2>
-        <a:srgbClr val="1F497D"/>
+        <a:srgbClr val="0E2841"/>
       </a:dk2>
       <a:lt2>
-        <a:srgbClr val="EEECE1"/>
+        <a:srgbClr val="E8E8E8"/>
       </a:lt2>
       <a:accent1>
-        <a:srgbClr val="4F81BD"/>
+        <a:srgbClr val="156082"/>
       </a:accent1>
       <a:accent2>
-        <a:srgbClr val="C0504D"/>
+        <a:srgbClr val="E97132"/>
       </a:accent2>
       <a:accent3>
-        <a:srgbClr val="9BBB59"/>
+        <a:srgbClr val="196B24"/>
       </a:accent3>
       <a:accent4>
-        <a:srgbClr val="8064A2"/>
+        <a:srgbClr val="0F9ED5"/>
       </a:accent4>
       <a:accent5>
-        <a:srgbClr val="4BACC6"/>
+        <a:srgbClr val="A02B93"/>
       </a:accent5>
       <a:accent6>
-        <a:srgbClr val="F79646"/>
+        <a:srgbClr val="4EA72E"/>
       </a:accent6>
       <a:hlink>
-        <a:srgbClr val="0000FF"/>
+        <a:srgbClr val="467886"/>
       </a:hlink>
       <a:folHlink>
-        <a:srgbClr val="800080"/>
+        <a:srgbClr val="96607D"/>
       </a:folHlink>
     </a:clrScheme>
     <a:fontScheme name="Office">
       <a:majorFont>
-        <a:latin typeface="Calibri"/>
+        <a:latin typeface="Aptos Display" panose="02110004020202020204"/>
         <a:ea typeface=""/>
         <a:cs typeface=""/>
-        <a:font script="Jpan" typeface="ＭＳ ゴシック"/>
+        <a:font script="Jpan" typeface="游ゴシック Light"/>
         <a:font script="Hang" typeface="맑은 고딕"/>
-        <a:font script="Hans" typeface="宋体"/>
+        <a:font script="Hans" typeface="等线 Light"/>
         <a:font script="Hant" typeface="新細明體"/>
         <a:font script="Arab" typeface="Times New Roman"/>
         <a:font script="Hebr" typeface="Times New Roman"/>
@@ -5485,14 +5557,32 @@
         <a:font script="Mong" typeface="Mongolian Baiti"/>
         <a:font script="Viet" typeface="Times New Roman"/>
         <a:font script="Uigh" typeface="Microsoft Uighur"/>
+        <a:font script="Geor" typeface="Sylfaen"/>
+        <a:font script="Armn" typeface="Arial"/>
+        <a:font script="Bugi" typeface="Leelawadee UI"/>
+        <a:font script="Bopo" typeface="Microsoft JhengHei"/>
+        <a:font script="Java" typeface="Javanese Text"/>
+        <a:font script="Lisu" typeface="Segoe UI"/>
+        <a:font script="Mymr" typeface="Myanmar Text"/>
+        <a:font script="Nkoo" typeface="Ebrima"/>
+        <a:font script="Olck" typeface="Nirmala UI"/>
+        <a:font script="Osma" typeface="Ebrima"/>
+        <a:font script="Phag" typeface="Phagspa"/>
+        <a:font script="Syrn" typeface="Estrangelo Edessa"/>
+        <a:font script="Syrj" typeface="Estrangelo Edessa"/>
+        <a:font script="Syre" typeface="Estrangelo Edessa"/>
+        <a:font script="Sora" typeface="Nirmala UI"/>
+        <a:font script="Tale" typeface="Microsoft Tai Le"/>
+        <a:font script="Talu" typeface="Microsoft New Tai Lue"/>
+        <a:font script="Tfng" typeface="Ebrima"/>
       </a:majorFont>
       <a:minorFont>
-        <a:latin typeface="Cambria"/>
+        <a:latin typeface="Aptos" panose="02110004020202020204"/>
         <a:ea typeface=""/>
         <a:cs typeface=""/>
-        <a:font script="Jpan" typeface="ＭＳ 明朝"/>
+        <a:font script="Jpan" typeface="游明朝"/>
         <a:font script="Hang" typeface="맑은 고딕"/>
-        <a:font script="Hans" typeface="宋体"/>
+        <a:font script="Hans" typeface="等线"/>
         <a:font script="Hant" typeface="新細明體"/>
         <a:font script="Arab" typeface="Arial"/>
         <a:font script="Hebr" typeface="Arial"/>
@@ -5519,6 +5609,24 @@
         <a:font script="Mong" typeface="Mongolian Baiti"/>
         <a:font script="Viet" typeface="Arial"/>
         <a:font script="Uigh" typeface="Microsoft Uighur"/>
+        <a:font script="Geor" typeface="Sylfaen"/>
+        <a:font script="Armn" typeface="Arial"/>
+        <a:font script="Bugi" typeface="Leelawadee UI"/>
+        <a:font script="Bopo" typeface="Microsoft JhengHei"/>
+        <a:font script="Java" typeface="Javanese Text"/>
+        <a:font script="Lisu" typeface="Segoe UI"/>
+        <a:font script="Mymr" typeface="Myanmar Text"/>
+        <a:font script="Nkoo" typeface="Ebrima"/>
+        <a:font script="Olck" typeface="Nirmala UI"/>
+        <a:font script="Osma" typeface="Ebrima"/>
+        <a:font script="Phag" typeface="Phagspa"/>
+        <a:font script="Syrn" typeface="Estrangelo Edessa"/>
+        <a:font script="Syrj" typeface="Estrangelo Edessa"/>
+        <a:font script="Syre" typeface="Estrangelo Edessa"/>
+        <a:font script="Sora" typeface="Nirmala UI"/>
+        <a:font script="Tale" typeface="Microsoft Tai Le"/>
+        <a:font script="Talu" typeface="Microsoft New Tai Lue"/>
+        <a:font script="Tfng" typeface="Ebrima"/>
       </a:minorFont>
     </a:fontScheme>
     <a:fmtScheme name="Office">
@@ -5530,200 +5638,141 @@
           <a:gsLst>
             <a:gs pos="0">
               <a:schemeClr val="phClr">
-                <a:tint val="50000"/>
-                <a:satMod val="300000"/>
+                <a:lumMod val="110000"/>
+                <a:satMod val="105000"/>
+                <a:tint val="67000"/>
               </a:schemeClr>
             </a:gs>
-            <a:gs pos="35000">
+            <a:gs pos="50000">
               <a:schemeClr val="phClr">
-                <a:tint val="37000"/>
-                <a:satMod val="300000"/>
+                <a:lumMod val="105000"/>
+                <a:satMod val="103000"/>
+                <a:tint val="73000"/>
               </a:schemeClr>
             </a:gs>
             <a:gs pos="100000">
               <a:schemeClr val="phClr">
-                <a:tint val="15000"/>
-                <a:satMod val="350000"/>
+                <a:lumMod val="105000"/>
+                <a:satMod val="109000"/>
+                <a:tint val="81000"/>
               </a:schemeClr>
             </a:gs>
           </a:gsLst>
-          <a:lin ang="16200000" scaled="1"/>
+          <a:lin ang="5400000" scaled="0"/>
         </a:gradFill>
         <a:gradFill rotWithShape="1">
           <a:gsLst>
             <a:gs pos="0">
               <a:schemeClr val="phClr">
-                <a:tint val="100000"/>
+                <a:satMod val="103000"/>
+                <a:lumMod val="102000"/>
+                <a:tint val="94000"/>
+              </a:schemeClr>
+            </a:gs>
+            <a:gs pos="50000">
+              <a:schemeClr val="phClr">
+                <a:satMod val="110000"/>
+                <a:lumMod val="100000"/>
                 <a:shade val="100000"/>
-                <a:satMod val="130000"/>
               </a:schemeClr>
             </a:gs>
             <a:gs pos="100000">
               <a:schemeClr val="phClr">
-                <a:tint val="50000"/>
-                <a:shade val="100000"/>
-                <a:satMod val="350000"/>
+                <a:lumMod val="99000"/>
+                <a:satMod val="120000"/>
+                <a:shade val="78000"/>
               </a:schemeClr>
             </a:gs>
           </a:gsLst>
-          <a:lin ang="16200000" scaled="0"/>
+          <a:lin ang="5400000" scaled="0"/>
         </a:gradFill>
       </a:fillStyleLst>
       <a:lnStyleLst>
-        <a:ln w="9525" cap="flat" cmpd="sng" algn="ctr">
-          <a:solidFill>
-            <a:schemeClr val="phClr">
-              <a:shade val="95000"/>
-              <a:satMod val="105000"/>
-            </a:schemeClr>
-          </a:solidFill>
-          <a:prstDash val="solid"/>
-        </a:ln>
-        <a:ln w="25400" cap="flat" cmpd="sng" algn="ctr">
+        <a:ln w="6350" cap="flat" cmpd="sng" algn="ctr">
           <a:solidFill>
             <a:schemeClr val="phClr"/>
           </a:solidFill>
           <a:prstDash val="solid"/>
+          <a:miter lim="800000"/>
         </a:ln>
-        <a:ln w="38100" cap="flat" cmpd="sng" algn="ctr">
+        <a:ln w="12700" cap="flat" cmpd="sng" algn="ctr">
           <a:solidFill>
             <a:schemeClr val="phClr"/>
           </a:solidFill>
           <a:prstDash val="solid"/>
+          <a:miter lim="800000"/>
+        </a:ln>
+        <a:ln w="19050" cap="flat" cmpd="sng" algn="ctr">
+          <a:solidFill>
+            <a:schemeClr val="phClr"/>
+          </a:solidFill>
+          <a:prstDash val="solid"/>
+          <a:miter lim="800000"/>
         </a:ln>
       </a:lnStyleLst>
       <a:effectStyleLst>
         <a:effectStyle>
+          <a:effectLst/>
+        </a:effectStyle>
+        <a:effectStyle>
+          <a:effectLst/>
+        </a:effectStyle>
+        <a:effectStyle>
           <a:effectLst>
-            <a:outerShdw blurRad="40000" dist="20000" dir="5400000" rotWithShape="0">
+            <a:outerShdw blurRad="57150" dist="19050" dir="5400000" algn="ctr" rotWithShape="0">
               <a:srgbClr val="000000">
-                <a:alpha val="38000"/>
+                <a:alpha val="63000"/>
               </a:srgbClr>
             </a:outerShdw>
           </a:effectLst>
-        </a:effectStyle>
-        <a:effectStyle>
-          <a:effectLst>
-            <a:outerShdw blurRad="40000" dist="23000" dir="5400000" rotWithShape="0">
-              <a:srgbClr val="000000">
-                <a:alpha val="35000"/>
-              </a:srgbClr>
-            </a:outerShdw>
-          </a:effectLst>
-        </a:effectStyle>
-        <a:effectStyle>
-          <a:effectLst>
-            <a:outerShdw blurRad="40000" dist="23000" dir="5400000" rotWithShape="0">
-              <a:srgbClr val="000000">
-                <a:alpha val="35000"/>
-              </a:srgbClr>
-            </a:outerShdw>
-          </a:effectLst>
-          <a:scene3d>
-            <a:camera prst="orthographicFront">
-              <a:rot lat="0" lon="0" rev="0"/>
-            </a:camera>
-            <a:lightRig rig="threePt" dir="t">
-              <a:rot lat="0" lon="0" rev="1200000"/>
-            </a:lightRig>
-          </a:scene3d>
-          <a:sp3d>
-            <a:bevelT w="63500" h="25400"/>
-          </a:sp3d>
         </a:effectStyle>
       </a:effectStyleLst>
       <a:bgFillStyleLst>
         <a:solidFill>
           <a:schemeClr val="phClr"/>
         </a:solidFill>
+        <a:solidFill>
+          <a:schemeClr val="phClr">
+            <a:tint val="95000"/>
+            <a:satMod val="170000"/>
+          </a:schemeClr>
+        </a:solidFill>
         <a:gradFill rotWithShape="1">
           <a:gsLst>
             <a:gs pos="0">
               <a:schemeClr val="phClr">
-                <a:tint val="40000"/>
-                <a:satMod val="350000"/>
+                <a:tint val="93000"/>
+                <a:satMod val="150000"/>
+                <a:shade val="98000"/>
+                <a:lumMod val="102000"/>
               </a:schemeClr>
             </a:gs>
-            <a:gs pos="40000">
+            <a:gs pos="50000">
               <a:schemeClr val="phClr">
-                <a:tint val="45000"/>
-                <a:shade val="99000"/>
-                <a:satMod val="350000"/>
+                <a:tint val="98000"/>
+                <a:satMod val="130000"/>
+                <a:shade val="90000"/>
+                <a:lumMod val="103000"/>
               </a:schemeClr>
             </a:gs>
             <a:gs pos="100000">
               <a:schemeClr val="phClr">
-                <a:shade val="20000"/>
-                <a:satMod val="255000"/>
+                <a:shade val="63000"/>
+                <a:satMod val="120000"/>
               </a:schemeClr>
             </a:gs>
           </a:gsLst>
-          <a:path path="circle">
-            <a:fillToRect l="50000" t="-80000" r="50000" b="180000"/>
-          </a:path>
-        </a:gradFill>
-        <a:gradFill rotWithShape="1">
-          <a:gsLst>
-            <a:gs pos="0">
-              <a:schemeClr val="phClr">
-                <a:tint val="80000"/>
-                <a:satMod val="300000"/>
-              </a:schemeClr>
-            </a:gs>
-            <a:gs pos="100000">
-              <a:schemeClr val="phClr">
-                <a:shade val="30000"/>
-                <a:satMod val="200000"/>
-              </a:schemeClr>
-            </a:gs>
-          </a:gsLst>
-          <a:path path="circle">
-            <a:fillToRect l="50000" t="50000" r="50000" b="50000"/>
-          </a:path>
+          <a:lin ang="5400000" scaled="0"/>
         </a:gradFill>
       </a:bgFillStyleLst>
     </a:fmtScheme>
   </a:themeElements>
-  <a:objectDefaults>
-    <a:spDef>
-      <a:spPr/>
-      <a:bodyPr/>
-      <a:lstStyle/>
-      <a:style>
-        <a:lnRef idx="1">
-          <a:schemeClr val="accent1"/>
-        </a:lnRef>
-        <a:fillRef idx="3">
-          <a:schemeClr val="accent1"/>
-        </a:fillRef>
-        <a:effectRef idx="2">
-          <a:schemeClr val="accent1"/>
-        </a:effectRef>
-        <a:fontRef idx="minor">
-          <a:schemeClr val="lt1"/>
-        </a:fontRef>
-      </a:style>
-    </a:spDef>
-    <a:lnDef>
-      <a:spPr/>
-      <a:bodyPr/>
-      <a:lstStyle/>
-      <a:style>
-        <a:lnRef idx="2">
-          <a:schemeClr val="accent1"/>
-        </a:lnRef>
-        <a:fillRef idx="0">
-          <a:schemeClr val="accent1"/>
-        </a:fillRef>
-        <a:effectRef idx="1">
-          <a:schemeClr val="accent1"/>
-        </a:effectRef>
-        <a:fontRef idx="minor">
-          <a:schemeClr val="tx1"/>
-        </a:fontRef>
-      </a:style>
-    </a:lnDef>
-  </a:objectDefaults>
+  <a:objectDefaults/>
   <a:extraClrSchemeLst/>
+  <a:extLst>
+    <a:ext uri="{05A4C25C-085E-4340-85A3-A5531E510DB2}">
+      <thm15:themeFamily xmlns:thm15="http://schemas.microsoft.com/office/thememl/2012/main" name="Office Theme" id="{2E142A2C-CD16-42D6-873A-C26D2A0506FA}" vid="{1BDDFF52-6CD6-40A5-AB3C-68EB2F1E4D0A}"/>
+    </a:ext>
+  </a:extLst>
 </a:theme>
 </file>
</xml_diff>